<commit_message>
Changed lil' thingos and Tábla leírások
</commit_message>
<xml_diff>
--- a/dokumentáció/Projektterv.docx
+++ b/dokumentáció/Projektterv.docx
@@ -2666,58 +2666,6 @@
           <w:shd w:fill="auto" w:val="clear"/>
         </w:rPr>
         <w:t xml:space="preserve">ánlás közös attribútum alapján</w:t>
-      </w:r>
-    </w:p>
-    <w:p>
-      <w:pPr>
-        <w:numPr>
-          <w:ilvl w:val="0"/>
-          <w:numId w:val="33"/>
-        </w:numPr>
-        <w:spacing w:before="0" w:after="0" w:line="240"/>
-        <w:ind w:right="0" w:left="720" w:hanging="360"/>
-        <w:jc w:val="left"/>
-        <w:rPr>
-          <w:rFonts w:ascii="Times New Roman" w:hAnsi="Times New Roman" w:cs="Times New Roman" w:eastAsia="Times New Roman"/>
-          <w:color w:val="auto"/>
-          <w:spacing w:val="0"/>
-          <w:position w:val="0"/>
-          <w:sz w:val="24"/>
-          <w:shd w:fill="auto" w:val="clear"/>
-        </w:rPr>
-      </w:pPr>
-      <w:r>
-        <w:rPr>
-          <w:rFonts w:ascii="Times New Roman" w:hAnsi="Times New Roman" w:cs="Times New Roman" w:eastAsia="Times New Roman"/>
-          <w:color w:val="auto"/>
-          <w:spacing w:val="0"/>
-          <w:position w:val="0"/>
-          <w:sz w:val="24"/>
-          <w:shd w:fill="auto" w:val="clear"/>
-        </w:rPr>
-        <w:t xml:space="preserve">Ismer</w:t>
-      </w:r>
-      <w:r>
-        <w:rPr>
-          <w:rFonts w:ascii="Times New Roman" w:hAnsi="Times New Roman" w:cs="Times New Roman" w:eastAsia="Times New Roman"/>
-          <w:color w:val="auto"/>
-          <w:spacing w:val="0"/>
-          <w:position w:val="0"/>
-          <w:sz w:val="24"/>
-          <w:shd w:fill="auto" w:val="clear"/>
-        </w:rPr>
-        <w:t xml:space="preserve">ős jel</w:t>
-      </w:r>
-      <w:r>
-        <w:rPr>
-          <w:rFonts w:ascii="Times New Roman" w:hAnsi="Times New Roman" w:cs="Times New Roman" w:eastAsia="Times New Roman"/>
-          <w:color w:val="auto"/>
-          <w:spacing w:val="0"/>
-          <w:position w:val="0"/>
-          <w:sz w:val="24"/>
-          <w:shd w:fill="auto" w:val="clear"/>
-        </w:rPr>
-        <w:t xml:space="preserve">ölés idejének megjelenítése</w:t>
       </w:r>
     </w:p>
     <w:p>
@@ -4449,7 +4397,7 @@
           <w:sz w:val="24"/>
           <w:shd w:fill="auto" w:val="clear"/>
         </w:rPr>
-        <w:t xml:space="preserve">Csoport (-id-, név, /létrehozó (felh_id)/)</w:t>
+        <w:t xml:space="preserve">Csoport (-id-, név, /létrehozó/)</w:t>
       </w:r>
     </w:p>
     <w:p>
@@ -4833,7 +4781,7 @@
           <w:sz w:val="24"/>
           <w:shd w:fill="auto" w:val="clear"/>
         </w:rPr>
-        <w:t xml:space="preserve">Csoport (-id-, név, /létrehozó (felh_id)/)</w:t>
+        <w:t xml:space="preserve">Csoport (-id-, név, /létrehozó/)</w:t>
       </w:r>
     </w:p>
     <w:p>
@@ -5207,7 +5155,7 @@
           <w:sz w:val="24"/>
           <w:shd w:fill="auto" w:val="clear"/>
         </w:rPr>
-        <w:t xml:space="preserve">Csoport (-id-, név, /létrehozó (felh_id)/)</w:t>
+        <w:t xml:space="preserve">Csoport (-id-, név, /létrehozó/)</w:t>
       </w:r>
     </w:p>
     <w:p>
@@ -5580,7 +5528,7 @@
           <w:sz w:val="24"/>
           <w:shd w:fill="auto" w:val="clear"/>
         </w:rPr>
-        <w:t xml:space="preserve">Csoport (-id-, név, /létrehozó (felh_id)/)</w:t>
+        <w:t xml:space="preserve">Csoport (-id-, név, /létrehozó/)</w:t>
       </w:r>
     </w:p>
     <w:p>
@@ -5777,511 +5725,6 @@
       <w:pPr>
         <w:spacing w:before="0" w:after="0" w:line="240"/>
         <w:ind w:right="0" w:left="0" w:firstLine="0"/>
-        <w:jc w:val="left"/>
-        <w:rPr>
-          <w:rFonts w:ascii="Times New Roman" w:hAnsi="Times New Roman" w:cs="Times New Roman" w:eastAsia="Times New Roman"/>
-          <w:color w:val="FF0000"/>
-          <w:spacing w:val="0"/>
-          <w:position w:val="0"/>
-          <w:sz w:val="24"/>
-          <w:shd w:fill="auto" w:val="clear"/>
-        </w:rPr>
-      </w:pPr>
-      <w:r>
-        <w:rPr>
-          <w:rFonts w:ascii="Times New Roman" w:hAnsi="Times New Roman" w:cs="Times New Roman" w:eastAsia="Times New Roman"/>
-          <w:color w:val="FF0000"/>
-          <w:spacing w:val="0"/>
-          <w:position w:val="0"/>
-          <w:sz w:val="24"/>
-          <w:shd w:fill="auto" w:val="clear"/>
-        </w:rPr>
-        <w:t xml:space="preserve">Minden tábláról: Táblázatos megadása + leírása. </w:t>
-      </w:r>
-    </w:p>
-    <w:p>
-      <w:pPr>
-        <w:spacing w:before="0" w:after="0" w:line="240"/>
-        <w:ind w:right="0" w:left="0" w:firstLine="0"/>
-        <w:jc w:val="left"/>
-        <w:rPr>
-          <w:rFonts w:ascii="Times New Roman" w:hAnsi="Times New Roman" w:cs="Times New Roman" w:eastAsia="Times New Roman"/>
-          <w:color w:val="FF0000"/>
-          <w:spacing w:val="0"/>
-          <w:position w:val="0"/>
-          <w:sz w:val="24"/>
-          <w:shd w:fill="auto" w:val="clear"/>
-        </w:rPr>
-      </w:pPr>
-      <w:r>
-        <w:rPr>
-          <w:rFonts w:ascii="Times New Roman" w:hAnsi="Times New Roman" w:cs="Times New Roman" w:eastAsia="Times New Roman"/>
-          <w:color w:val="FF0000"/>
-          <w:spacing w:val="0"/>
-          <w:position w:val="0"/>
-          <w:sz w:val="24"/>
-          <w:shd w:fill="auto" w:val="clear"/>
-        </w:rPr>
-        <w:t xml:space="preserve">Pl.:</w:t>
-      </w:r>
-    </w:p>
-    <w:p>
-      <w:pPr>
-        <w:spacing w:before="0" w:after="0" w:line="240"/>
-        <w:ind w:right="0" w:left="0" w:firstLine="0"/>
-        <w:jc w:val="left"/>
-        <w:rPr>
-          <w:rFonts w:ascii="Times New Roman" w:hAnsi="Times New Roman" w:cs="Times New Roman" w:eastAsia="Times New Roman"/>
-          <w:i/>
-          <w:color w:val="FF0000"/>
-          <w:spacing w:val="0"/>
-          <w:position w:val="0"/>
-          <w:sz w:val="24"/>
-          <w:shd w:fill="auto" w:val="clear"/>
-        </w:rPr>
-      </w:pPr>
-      <w:r>
-        <w:rPr>
-          <w:rFonts w:ascii="Times New Roman" w:hAnsi="Times New Roman" w:cs="Times New Roman" w:eastAsia="Times New Roman"/>
-          <w:color w:val="FF0000"/>
-          <w:spacing w:val="0"/>
-          <w:position w:val="0"/>
-          <w:sz w:val="24"/>
-          <w:shd w:fill="auto" w:val="clear"/>
-        </w:rPr>
-        <w:t xml:space="preserve">Tábla1:</w:t>
-      </w:r>
-      <w:r>
-        <w:rPr>
-          <w:rFonts w:ascii="Times New Roman" w:hAnsi="Times New Roman" w:cs="Times New Roman" w:eastAsia="Times New Roman"/>
-          <w:i/>
-          <w:color w:val="FF0000"/>
-          <w:spacing w:val="0"/>
-          <w:position w:val="0"/>
-          <w:sz w:val="24"/>
-          <w:shd w:fill="auto" w:val="clear"/>
-        </w:rPr>
-        <w:t xml:space="preserve"> Tábla1 tartalmának leírása.</w:t>
-      </w:r>
-    </w:p>
-    <w:p>
-      <w:pPr>
-        <w:spacing w:before="0" w:after="0" w:line="240"/>
-        <w:ind w:right="0" w:left="0" w:firstLine="0"/>
-        <w:jc w:val="left"/>
-        <w:rPr>
-          <w:rFonts w:ascii="Times New Roman" w:hAnsi="Times New Roman" w:cs="Times New Roman" w:eastAsia="Times New Roman"/>
-          <w:i/>
-          <w:color w:val="auto"/>
-          <w:spacing w:val="0"/>
-          <w:position w:val="0"/>
-          <w:sz w:val="24"/>
-          <w:shd w:fill="auto" w:val="clear"/>
-        </w:rPr>
-      </w:pPr>
-    </w:p>
-    <w:tbl>
-      <w:tblPr/>
-      <w:tblGrid>
-        <w:gridCol w:w="2060"/>
-        <w:gridCol w:w="2760"/>
-        <w:gridCol w:w="4468"/>
-      </w:tblGrid>
-      <w:tr>
-        <w:trPr>
-          <w:trHeight w:val="1" w:hRule="atLeast"/>
-          <w:jc w:val="center"/>
-        </w:trPr>
-        <w:tc>
-          <w:tcPr>
-            <w:tcW w:w="2060" w:type="dxa"/>
-            <w:tcBorders>
-              <w:top w:val="single" w:color="000000" w:sz="4"/>
-              <w:left w:val="single" w:color="000000" w:sz="4"/>
-              <w:bottom w:val="single" w:color="000000" w:sz="4"/>
-              <w:right w:val="single" w:color="000000" w:sz="4"/>
-            </w:tcBorders>
-            <w:shd w:color="auto" w:fill="auto" w:val="pct45"/>
-            <w:tcMar>
-              <w:left w:w="108" w:type="dxa"/>
-              <w:right w:w="108" w:type="dxa"/>
-            </w:tcMar>
-            <w:vAlign w:val="center"/>
-          </w:tcPr>
-          <w:p>
-            <w:pPr>
-              <w:spacing w:before="0" w:after="0" w:line="240"/>
-              <w:ind w:right="0" w:left="0" w:firstLine="0"/>
-              <w:jc w:val="center"/>
-              <w:rPr>
-                <w:color w:val="auto"/>
-                <w:spacing w:val="0"/>
-                <w:position w:val="0"/>
-                <w:shd w:fill="auto" w:val="clear"/>
-              </w:rPr>
-            </w:pPr>
-            <w:r>
-              <w:rPr>
-                <w:rFonts w:ascii="Times New Roman" w:hAnsi="Times New Roman" w:cs="Times New Roman" w:eastAsia="Times New Roman"/>
-                <w:b/>
-                <w:color w:val="auto"/>
-                <w:spacing w:val="0"/>
-                <w:position w:val="0"/>
-                <w:sz w:val="24"/>
-                <w:shd w:fill="auto" w:val="clear"/>
-              </w:rPr>
-              <w:t xml:space="preserve">Név</w:t>
-            </w:r>
-          </w:p>
-        </w:tc>
-        <w:tc>
-          <w:tcPr>
-            <w:tcW w:w="2760" w:type="dxa"/>
-            <w:tcBorders>
-              <w:top w:val="single" w:color="000000" w:sz="4"/>
-              <w:left w:val="single" w:color="000000" w:sz="4"/>
-              <w:bottom w:val="single" w:color="000000" w:sz="4"/>
-              <w:right w:val="single" w:color="000000" w:sz="4"/>
-            </w:tcBorders>
-            <w:shd w:color="auto" w:fill="auto" w:val="pct45"/>
-            <w:tcMar>
-              <w:left w:w="108" w:type="dxa"/>
-              <w:right w:w="108" w:type="dxa"/>
-            </w:tcMar>
-            <w:vAlign w:val="center"/>
-          </w:tcPr>
-          <w:p>
-            <w:pPr>
-              <w:spacing w:before="0" w:after="0" w:line="240"/>
-              <w:ind w:right="0" w:left="0" w:firstLine="0"/>
-              <w:jc w:val="center"/>
-              <w:rPr>
-                <w:color w:val="auto"/>
-                <w:spacing w:val="0"/>
-                <w:position w:val="0"/>
-                <w:shd w:fill="auto" w:val="clear"/>
-              </w:rPr>
-            </w:pPr>
-            <w:r>
-              <w:rPr>
-                <w:rFonts w:ascii="Times New Roman" w:hAnsi="Times New Roman" w:cs="Times New Roman" w:eastAsia="Times New Roman"/>
-                <w:b/>
-                <w:color w:val="auto"/>
-                <w:spacing w:val="0"/>
-                <w:position w:val="0"/>
-                <w:sz w:val="24"/>
-                <w:shd w:fill="auto" w:val="clear"/>
-              </w:rPr>
-              <w:t xml:space="preserve">Típus</w:t>
-            </w:r>
-          </w:p>
-        </w:tc>
-        <w:tc>
-          <w:tcPr>
-            <w:tcW w:w="4468" w:type="dxa"/>
-            <w:tcBorders>
-              <w:top w:val="single" w:color="000000" w:sz="4"/>
-              <w:left w:val="single" w:color="000000" w:sz="4"/>
-              <w:bottom w:val="single" w:color="000000" w:sz="4"/>
-              <w:right w:val="single" w:color="000000" w:sz="4"/>
-            </w:tcBorders>
-            <w:shd w:color="auto" w:fill="auto" w:val="pct45"/>
-            <w:tcMar>
-              <w:left w:w="108" w:type="dxa"/>
-              <w:right w:w="108" w:type="dxa"/>
-            </w:tcMar>
-            <w:vAlign w:val="center"/>
-          </w:tcPr>
-          <w:p>
-            <w:pPr>
-              <w:spacing w:before="0" w:after="0" w:line="240"/>
-              <w:ind w:right="0" w:left="0" w:firstLine="0"/>
-              <w:jc w:val="center"/>
-              <w:rPr>
-                <w:color w:val="auto"/>
-                <w:spacing w:val="0"/>
-                <w:position w:val="0"/>
-                <w:shd w:fill="auto" w:val="clear"/>
-              </w:rPr>
-            </w:pPr>
-            <w:r>
-              <w:rPr>
-                <w:rFonts w:ascii="Times New Roman" w:hAnsi="Times New Roman" w:cs="Times New Roman" w:eastAsia="Times New Roman"/>
-                <w:b/>
-                <w:color w:val="auto"/>
-                <w:spacing w:val="0"/>
-                <w:position w:val="0"/>
-                <w:sz w:val="24"/>
-                <w:shd w:fill="auto" w:val="clear"/>
-              </w:rPr>
-              <w:t xml:space="preserve">Leírás</w:t>
-            </w:r>
-          </w:p>
-        </w:tc>
-      </w:tr>
-      <w:tr>
-        <w:trPr>
-          <w:trHeight w:val="1" w:hRule="atLeast"/>
-          <w:jc w:val="center"/>
-        </w:trPr>
-        <w:tc>
-          <w:tcPr>
-            <w:tcW w:w="2060" w:type="dxa"/>
-            <w:tcBorders>
-              <w:top w:val="single" w:color="000000" w:sz="4"/>
-              <w:left w:val="single" w:color="000000" w:sz="4"/>
-              <w:bottom w:val="single" w:color="000000" w:sz="4"/>
-              <w:right w:val="single" w:color="000000" w:sz="4"/>
-            </w:tcBorders>
-            <w:shd w:color="000000" w:fill="ffffff" w:val="clear"/>
-            <w:tcMar>
-              <w:left w:w="108" w:type="dxa"/>
-              <w:right w:w="108" w:type="dxa"/>
-            </w:tcMar>
-            <w:vAlign w:val="center"/>
-          </w:tcPr>
-          <w:p>
-            <w:pPr>
-              <w:spacing w:before="0" w:after="0" w:line="240"/>
-              <w:ind w:right="0" w:left="0" w:firstLine="0"/>
-              <w:jc w:val="left"/>
-              <w:rPr>
-                <w:color w:val="auto"/>
-                <w:spacing w:val="0"/>
-                <w:position w:val="0"/>
-                <w:shd w:fill="auto" w:val="clear"/>
-              </w:rPr>
-            </w:pPr>
-            <w:r>
-              <w:rPr>
-                <w:rFonts w:ascii="Times New Roman" w:hAnsi="Times New Roman" w:cs="Times New Roman" w:eastAsia="Times New Roman"/>
-                <w:color w:val="auto"/>
-                <w:spacing w:val="0"/>
-                <w:position w:val="0"/>
-                <w:sz w:val="24"/>
-                <w:shd w:fill="auto" w:val="clear"/>
-              </w:rPr>
-              <w:t xml:space="preserve">Attr1</w:t>
-            </w:r>
-          </w:p>
-        </w:tc>
-        <w:tc>
-          <w:tcPr>
-            <w:tcW w:w="2760" w:type="dxa"/>
-            <w:tcBorders>
-              <w:top w:val="single" w:color="000000" w:sz="4"/>
-              <w:left w:val="single" w:color="000000" w:sz="4"/>
-              <w:bottom w:val="single" w:color="000000" w:sz="4"/>
-              <w:right w:val="single" w:color="000000" w:sz="4"/>
-            </w:tcBorders>
-            <w:shd w:color="000000" w:fill="ffffff" w:val="clear"/>
-            <w:tcMar>
-              <w:left w:w="108" w:type="dxa"/>
-              <w:right w:w="108" w:type="dxa"/>
-            </w:tcMar>
-            <w:vAlign w:val="center"/>
-          </w:tcPr>
-          <w:p>
-            <w:pPr>
-              <w:spacing w:before="0" w:after="0" w:line="240"/>
-              <w:ind w:right="0" w:left="0" w:firstLine="0"/>
-              <w:jc w:val="left"/>
-              <w:rPr>
-                <w:color w:val="auto"/>
-                <w:spacing w:val="0"/>
-                <w:position w:val="0"/>
-                <w:shd w:fill="auto" w:val="clear"/>
-              </w:rPr>
-            </w:pPr>
-            <w:r>
-              <w:rPr>
-                <w:rFonts w:ascii="Times New Roman" w:hAnsi="Times New Roman" w:cs="Times New Roman" w:eastAsia="Times New Roman"/>
-                <w:color w:val="auto"/>
-                <w:spacing w:val="0"/>
-                <w:position w:val="0"/>
-                <w:sz w:val="24"/>
-                <w:shd w:fill="auto" w:val="clear"/>
-              </w:rPr>
-              <w:t xml:space="preserve">Típus1</w:t>
-            </w:r>
-          </w:p>
-        </w:tc>
-        <w:tc>
-          <w:tcPr>
-            <w:tcW w:w="4468" w:type="dxa"/>
-            <w:tcBorders>
-              <w:top w:val="single" w:color="000000" w:sz="4"/>
-              <w:left w:val="single" w:color="000000" w:sz="4"/>
-              <w:bottom w:val="single" w:color="000000" w:sz="4"/>
-              <w:right w:val="single" w:color="000000" w:sz="4"/>
-            </w:tcBorders>
-            <w:shd w:color="000000" w:fill="ffffff" w:val="clear"/>
-            <w:tcMar>
-              <w:left w:w="108" w:type="dxa"/>
-              <w:right w:w="108" w:type="dxa"/>
-            </w:tcMar>
-            <w:vAlign w:val="center"/>
-          </w:tcPr>
-          <w:p>
-            <w:pPr>
-              <w:spacing w:before="0" w:after="0" w:line="240"/>
-              <w:ind w:right="0" w:left="0" w:firstLine="0"/>
-              <w:jc w:val="left"/>
-              <w:rPr>
-                <w:color w:val="auto"/>
-                <w:spacing w:val="0"/>
-                <w:position w:val="0"/>
-                <w:shd w:fill="auto" w:val="clear"/>
-              </w:rPr>
-            </w:pPr>
-            <w:r>
-              <w:rPr>
-                <w:rFonts w:ascii="Times New Roman" w:hAnsi="Times New Roman" w:cs="Times New Roman" w:eastAsia="Times New Roman"/>
-                <w:color w:val="auto"/>
-                <w:spacing w:val="0"/>
-                <w:position w:val="0"/>
-                <w:sz w:val="24"/>
-                <w:shd w:fill="auto" w:val="clear"/>
-              </w:rPr>
-              <w:t xml:space="preserve">Leírás1</w:t>
-            </w:r>
-          </w:p>
-        </w:tc>
-      </w:tr>
-      <w:tr>
-        <w:trPr>
-          <w:trHeight w:val="1" w:hRule="atLeast"/>
-          <w:jc w:val="center"/>
-        </w:trPr>
-        <w:tc>
-          <w:tcPr>
-            <w:tcW w:w="2060" w:type="dxa"/>
-            <w:tcBorders>
-              <w:top w:val="single" w:color="000000" w:sz="4"/>
-              <w:left w:val="single" w:color="000000" w:sz="4"/>
-              <w:bottom w:val="single" w:color="000000" w:sz="4"/>
-              <w:right w:val="single" w:color="000000" w:sz="4"/>
-            </w:tcBorders>
-            <w:shd w:color="000000" w:fill="ffffff" w:val="clear"/>
-            <w:tcMar>
-              <w:left w:w="108" w:type="dxa"/>
-              <w:right w:w="108" w:type="dxa"/>
-            </w:tcMar>
-            <w:vAlign w:val="center"/>
-          </w:tcPr>
-          <w:p>
-            <w:pPr>
-              <w:spacing w:before="0" w:after="0" w:line="240"/>
-              <w:ind w:right="0" w:left="0" w:firstLine="0"/>
-              <w:jc w:val="left"/>
-              <w:rPr>
-                <w:color w:val="auto"/>
-                <w:spacing w:val="0"/>
-                <w:position w:val="0"/>
-                <w:shd w:fill="auto" w:val="clear"/>
-              </w:rPr>
-            </w:pPr>
-            <w:r>
-              <w:rPr>
-                <w:rFonts w:ascii="Times New Roman" w:hAnsi="Times New Roman" w:cs="Times New Roman" w:eastAsia="Times New Roman"/>
-                <w:color w:val="auto"/>
-                <w:spacing w:val="0"/>
-                <w:position w:val="0"/>
-                <w:sz w:val="24"/>
-                <w:shd w:fill="auto" w:val="clear"/>
-              </w:rPr>
-              <w:t xml:space="preserve">Attr2</w:t>
-            </w:r>
-          </w:p>
-        </w:tc>
-        <w:tc>
-          <w:tcPr>
-            <w:tcW w:w="2760" w:type="dxa"/>
-            <w:tcBorders>
-              <w:top w:val="single" w:color="000000" w:sz="4"/>
-              <w:left w:val="single" w:color="000000" w:sz="4"/>
-              <w:bottom w:val="single" w:color="000000" w:sz="4"/>
-              <w:right w:val="single" w:color="000000" w:sz="4"/>
-            </w:tcBorders>
-            <w:shd w:color="000000" w:fill="ffffff" w:val="clear"/>
-            <w:tcMar>
-              <w:left w:w="108" w:type="dxa"/>
-              <w:right w:w="108" w:type="dxa"/>
-            </w:tcMar>
-            <w:vAlign w:val="center"/>
-          </w:tcPr>
-          <w:p>
-            <w:pPr>
-              <w:spacing w:before="0" w:after="0" w:line="240"/>
-              <w:ind w:right="0" w:left="0" w:firstLine="0"/>
-              <w:jc w:val="left"/>
-              <w:rPr>
-                <w:color w:val="auto"/>
-                <w:spacing w:val="0"/>
-                <w:position w:val="0"/>
-                <w:shd w:fill="auto" w:val="clear"/>
-              </w:rPr>
-            </w:pPr>
-            <w:r>
-              <w:rPr>
-                <w:rFonts w:ascii="Times New Roman" w:hAnsi="Times New Roman" w:cs="Times New Roman" w:eastAsia="Times New Roman"/>
-                <w:color w:val="auto"/>
-                <w:spacing w:val="0"/>
-                <w:position w:val="0"/>
-                <w:sz w:val="24"/>
-                <w:shd w:fill="auto" w:val="clear"/>
-              </w:rPr>
-              <w:t xml:space="preserve">Típus2</w:t>
-            </w:r>
-          </w:p>
-        </w:tc>
-        <w:tc>
-          <w:tcPr>
-            <w:tcW w:w="4468" w:type="dxa"/>
-            <w:tcBorders>
-              <w:top w:val="single" w:color="000000" w:sz="4"/>
-              <w:left w:val="single" w:color="000000" w:sz="4"/>
-              <w:bottom w:val="single" w:color="000000" w:sz="4"/>
-              <w:right w:val="single" w:color="000000" w:sz="4"/>
-            </w:tcBorders>
-            <w:shd w:color="000000" w:fill="ffffff" w:val="clear"/>
-            <w:tcMar>
-              <w:left w:w="108" w:type="dxa"/>
-              <w:right w:w="108" w:type="dxa"/>
-            </w:tcMar>
-            <w:vAlign w:val="center"/>
-          </w:tcPr>
-          <w:p>
-            <w:pPr>
-              <w:spacing w:before="0" w:after="0" w:line="240"/>
-              <w:ind w:right="0" w:left="0" w:firstLine="0"/>
-              <w:jc w:val="left"/>
-              <w:rPr>
-                <w:color w:val="auto"/>
-                <w:spacing w:val="0"/>
-                <w:position w:val="0"/>
-                <w:shd w:fill="auto" w:val="clear"/>
-              </w:rPr>
-            </w:pPr>
-            <w:r>
-              <w:rPr>
-                <w:rFonts w:ascii="Times New Roman" w:hAnsi="Times New Roman" w:cs="Times New Roman" w:eastAsia="Times New Roman"/>
-                <w:color w:val="auto"/>
-                <w:spacing w:val="0"/>
-                <w:position w:val="0"/>
-                <w:sz w:val="24"/>
-                <w:shd w:fill="auto" w:val="clear"/>
-              </w:rPr>
-              <w:t xml:space="preserve">Leírás2</w:t>
-            </w:r>
-          </w:p>
-        </w:tc>
-      </w:tr>
-    </w:tbl>
-    <w:p>
-      <w:pPr>
-        <w:spacing w:before="0" w:after="0" w:line="240"/>
-        <w:ind w:right="0" w:left="0" w:firstLine="0"/>
         <w:jc w:val="both"/>
         <w:rPr>
           <w:rFonts w:ascii="Times New Roman" w:hAnsi="Times New Roman" w:cs="Times New Roman" w:eastAsia="Times New Roman"/>
@@ -6292,194 +5735,9 @@
           <w:shd w:fill="auto" w:val="clear"/>
         </w:rPr>
       </w:pPr>
-    </w:p>
-    <w:p>
-      <w:pPr>
-        <w:spacing w:before="0" w:after="0" w:line="240"/>
-        <w:ind w:right="0" w:left="0" w:firstLine="0"/>
-        <w:jc w:val="center"/>
-        <w:rPr>
-          <w:rFonts w:ascii="Times New Roman" w:hAnsi="Times New Roman" w:cs="Times New Roman" w:eastAsia="Times New Roman"/>
-          <w:b/>
-          <w:color w:val="auto"/>
-          <w:spacing w:val="0"/>
-          <w:position w:val="0"/>
-          <w:sz w:val="28"/>
-          <w:shd w:fill="auto" w:val="clear"/>
-        </w:rPr>
-      </w:pPr>
-    </w:p>
-    <w:p>
-      <w:pPr>
-        <w:keepNext w:val="true"/>
-        <w:keepLines w:val="true"/>
-        <w:spacing w:before="200" w:after="0" w:line="240"/>
-        <w:ind w:right="0" w:left="0" w:firstLine="0"/>
-        <w:jc w:val="left"/>
-        <w:rPr>
-          <w:rFonts w:ascii="Times New Roman" w:hAnsi="Times New Roman" w:cs="Times New Roman" w:eastAsia="Times New Roman"/>
-          <w:b/>
-          <w:color w:val="auto"/>
-          <w:spacing w:val="0"/>
-          <w:position w:val="0"/>
-          <w:sz w:val="28"/>
-          <w:shd w:fill="auto" w:val="clear"/>
-        </w:rPr>
-      </w:pPr>
-      <w:r>
-        <w:rPr>
-          <w:rFonts w:ascii="Times New Roman" w:hAnsi="Times New Roman" w:cs="Times New Roman" w:eastAsia="Times New Roman"/>
-          <w:b/>
-          <w:color w:val="auto"/>
-          <w:spacing w:val="0"/>
-          <w:position w:val="0"/>
-          <w:sz w:val="28"/>
-          <w:shd w:fill="auto" w:val="clear"/>
-        </w:rPr>
-        <w:t xml:space="preserve">Szerep-funkció mátrix </w:t>
-      </w:r>
-      <w:r>
-        <w:rPr>
-          <w:rFonts w:ascii="Times New Roman" w:hAnsi="Times New Roman" w:cs="Times New Roman" w:eastAsia="Times New Roman"/>
-          <w:b/>
-          <w:color w:val="FF0000"/>
-          <w:spacing w:val="0"/>
-          <w:position w:val="0"/>
-          <w:sz w:val="28"/>
-          <w:shd w:fill="auto" w:val="clear"/>
-        </w:rPr>
-        <w:t xml:space="preserve">vagy </w:t>
-      </w:r>
-      <w:r>
-        <w:rPr>
-          <w:rFonts w:ascii="Times New Roman" w:hAnsi="Times New Roman" w:cs="Times New Roman" w:eastAsia="Times New Roman"/>
-          <w:b/>
-          <w:color w:val="auto"/>
-          <w:spacing w:val="0"/>
-          <w:position w:val="0"/>
-          <w:sz w:val="28"/>
-          <w:shd w:fill="auto" w:val="clear"/>
-        </w:rPr>
-        <w:t xml:space="preserve">Egyed-esemény mátrix </w:t>
-      </w:r>
-      <w:r>
-        <w:rPr>
-          <w:rFonts w:ascii="Times New Roman" w:hAnsi="Times New Roman" w:cs="Times New Roman" w:eastAsia="Times New Roman"/>
-          <w:b/>
-          <w:color w:val="FF0000"/>
-          <w:spacing w:val="0"/>
-          <w:position w:val="0"/>
-          <w:sz w:val="28"/>
-          <w:shd w:fill="auto" w:val="clear"/>
-        </w:rPr>
-        <w:t xml:space="preserve">vagy </w:t>
-      </w:r>
-      <w:r>
-        <w:rPr>
-          <w:rFonts w:ascii="Times New Roman" w:hAnsi="Times New Roman" w:cs="Times New Roman" w:eastAsia="Times New Roman"/>
-          <w:b/>
-          <w:color w:val="auto"/>
-          <w:spacing w:val="0"/>
-          <w:position w:val="0"/>
-          <w:sz w:val="28"/>
-          <w:shd w:fill="auto" w:val="clear"/>
-        </w:rPr>
-        <w:t xml:space="preserve">Funkció megadása</w:t>
-      </w:r>
-    </w:p>
-    <w:p>
-      <w:pPr>
-        <w:spacing w:before="0" w:after="0" w:line="240"/>
-        <w:ind w:right="0" w:left="0" w:firstLine="0"/>
-        <w:jc w:val="center"/>
-        <w:rPr>
-          <w:rFonts w:ascii="Times New Roman" w:hAnsi="Times New Roman" w:cs="Times New Roman" w:eastAsia="Times New Roman"/>
-          <w:b/>
-          <w:color w:val="auto"/>
-          <w:spacing w:val="0"/>
-          <w:position w:val="0"/>
-          <w:sz w:val="28"/>
-          <w:shd w:fill="auto" w:val="clear"/>
-        </w:rPr>
-      </w:pPr>
-    </w:p>
-    <w:p>
-      <w:pPr>
-        <w:keepNext w:val="true"/>
-        <w:keepLines w:val="true"/>
-        <w:spacing w:before="200" w:after="0" w:line="240"/>
-        <w:ind w:right="0" w:left="0" w:firstLine="0"/>
-        <w:jc w:val="left"/>
-        <w:rPr>
-          <w:rFonts w:ascii="Times New Roman" w:hAnsi="Times New Roman" w:cs="Times New Roman" w:eastAsia="Times New Roman"/>
-          <w:b/>
-          <w:color w:val="auto"/>
-          <w:spacing w:val="0"/>
-          <w:position w:val="0"/>
-          <w:sz w:val="28"/>
-          <w:shd w:fill="auto" w:val="clear"/>
-        </w:rPr>
-      </w:pPr>
-      <w:r>
-        <w:rPr>
-          <w:rFonts w:ascii="Times New Roman" w:hAnsi="Times New Roman" w:cs="Times New Roman" w:eastAsia="Times New Roman"/>
-          <w:b/>
-          <w:color w:val="auto"/>
-          <w:spacing w:val="0"/>
-          <w:position w:val="0"/>
-          <w:sz w:val="28"/>
-          <w:shd w:fill="auto" w:val="clear"/>
-        </w:rPr>
-        <w:t xml:space="preserve">Szerep-funkció mátrix:</w:t>
-      </w:r>
-    </w:p>
-    <w:p>
-      <w:pPr>
-        <w:spacing w:before="0" w:after="0" w:line="240"/>
-        <w:ind w:right="0" w:left="0" w:firstLine="0"/>
-        <w:jc w:val="left"/>
-        <w:rPr>
-          <w:rFonts w:ascii="Times New Roman" w:hAnsi="Times New Roman" w:cs="Times New Roman" w:eastAsia="Times New Roman"/>
-          <w:color w:val="auto"/>
-          <w:spacing w:val="0"/>
-          <w:position w:val="0"/>
-          <w:sz w:val="24"/>
-          <w:shd w:fill="auto" w:val="clear"/>
-        </w:rPr>
-      </w:pPr>
-    </w:p>
-    <w:p>
-      <w:pPr>
-        <w:spacing w:before="0" w:after="0" w:line="240"/>
-        <w:ind w:right="0" w:left="0" w:firstLine="0"/>
-        <w:jc w:val="center"/>
-        <w:rPr>
-          <w:rFonts w:ascii="Times New Roman" w:hAnsi="Times New Roman" w:cs="Times New Roman" w:eastAsia="Times New Roman"/>
-          <w:color w:val="auto"/>
-          <w:spacing w:val="0"/>
-          <w:position w:val="0"/>
-          <w:sz w:val="24"/>
-          <w:shd w:fill="auto" w:val="clear"/>
-        </w:rPr>
-      </w:pPr>
-    </w:p>
-    <w:p>
-      <w:pPr>
-        <w:spacing w:before="0" w:after="0" w:line="240"/>
-        <w:ind w:right="0" w:left="0" w:firstLine="0"/>
-        <w:jc w:val="both"/>
-        <w:rPr>
-          <w:rFonts w:ascii="Times New Roman" w:hAnsi="Times New Roman" w:cs="Times New Roman" w:eastAsia="Times New Roman"/>
-          <w:color w:val="auto"/>
-          <w:spacing w:val="0"/>
-          <w:position w:val="0"/>
-          <w:sz w:val="22"/>
-          <w:shd w:fill="auto" w:val="clear"/>
-        </w:rPr>
-      </w:pPr>
-      <w:r>
-        <w:object w:dxaOrig="8747" w:dyaOrig="3340">
-          <v:rect xmlns:o="urn:schemas-microsoft-com:office:office" xmlns:v="urn:schemas-microsoft-com:vml" id="rectole0000000001" style="width:437.350000pt;height:167.000000pt" o:preferrelative="t" o:ole="">
+      <w:r>
+        <w:object w:dxaOrig="8640" w:dyaOrig="2984">
+          <v:rect xmlns:o="urn:schemas-microsoft-com:office:office" xmlns:v="urn:schemas-microsoft-com:vml" id="rectole0000000001" style="width:432.000000pt;height:149.200000pt" o:preferrelative="t" o:ole="">
             <o:lock v:ext="edit"/>
             <v:imagedata xmlns:r="http://schemas.openxmlformats.org/officeDocument/2006/relationships" r:id="docRId3" o:title=""/>
           </v:rect>
@@ -6497,178 +5755,13 @@
           <w:color w:val="auto"/>
           <w:spacing w:val="0"/>
           <w:position w:val="0"/>
-          <w:sz w:val="22"/>
-          <w:shd w:fill="auto" w:val="clear"/>
-        </w:rPr>
-      </w:pPr>
-    </w:p>
-    <w:p>
-      <w:pPr>
-        <w:spacing w:before="0" w:after="0" w:line="240"/>
-        <w:ind w:right="0" w:left="0" w:firstLine="0"/>
-        <w:jc w:val="both"/>
-        <w:rPr>
-          <w:rFonts w:ascii="Times New Roman" w:hAnsi="Times New Roman" w:cs="Times New Roman" w:eastAsia="Times New Roman"/>
-          <w:color w:val="auto"/>
-          <w:spacing w:val="0"/>
-          <w:position w:val="0"/>
-          <w:sz w:val="22"/>
-          <w:shd w:fill="auto" w:val="clear"/>
-        </w:rPr>
-      </w:pPr>
-    </w:p>
-    <w:p>
-      <w:pPr>
-        <w:spacing w:before="0" w:after="0" w:line="240"/>
-        <w:ind w:right="0" w:left="0" w:firstLine="0"/>
-        <w:jc w:val="both"/>
-        <w:rPr>
-          <w:rFonts w:ascii="Times New Roman" w:hAnsi="Times New Roman" w:cs="Times New Roman" w:eastAsia="Times New Roman"/>
-          <w:color w:val="auto"/>
-          <w:spacing w:val="0"/>
-          <w:position w:val="0"/>
-          <w:sz w:val="24"/>
-          <w:shd w:fill="auto" w:val="clear"/>
-        </w:rPr>
-      </w:pPr>
-    </w:p>
-    <w:p>
-      <w:pPr>
-        <w:spacing w:before="0" w:after="0" w:line="240"/>
-        <w:ind w:right="0" w:left="0" w:firstLine="0"/>
-        <w:jc w:val="both"/>
-        <w:rPr>
-          <w:rFonts w:ascii="Times New Roman" w:hAnsi="Times New Roman" w:cs="Times New Roman" w:eastAsia="Times New Roman"/>
-          <w:color w:val="auto"/>
-          <w:spacing w:val="0"/>
-          <w:position w:val="0"/>
-          <w:sz w:val="24"/>
-          <w:shd w:fill="auto" w:val="clear"/>
-        </w:rPr>
-      </w:pPr>
-    </w:p>
-    <w:p>
-      <w:pPr>
-        <w:spacing w:before="0" w:after="0" w:line="240"/>
-        <w:ind w:right="0" w:left="0" w:firstLine="0"/>
-        <w:jc w:val="left"/>
-        <w:rPr>
-          <w:rFonts w:ascii="Times New Roman" w:hAnsi="Times New Roman" w:cs="Times New Roman" w:eastAsia="Times New Roman"/>
-          <w:color w:val="auto"/>
-          <w:spacing w:val="0"/>
-          <w:position w:val="0"/>
-          <w:sz w:val="24"/>
-          <w:shd w:fill="auto" w:val="clear"/>
-        </w:rPr>
-      </w:pPr>
-    </w:p>
-    <w:p>
-      <w:pPr>
-        <w:spacing w:before="0" w:after="0" w:line="240"/>
-        <w:ind w:right="0" w:left="0" w:firstLine="0"/>
-        <w:jc w:val="left"/>
-        <w:rPr>
-          <w:rFonts w:ascii="Times New Roman" w:hAnsi="Times New Roman" w:cs="Times New Roman" w:eastAsia="Times New Roman"/>
-          <w:color w:val="auto"/>
-          <w:spacing w:val="0"/>
-          <w:position w:val="0"/>
-          <w:sz w:val="24"/>
-          <w:shd w:fill="auto" w:val="clear"/>
-        </w:rPr>
-      </w:pPr>
-    </w:p>
-    <w:p>
-      <w:pPr>
-        <w:spacing w:before="0" w:after="0" w:line="240"/>
-        <w:ind w:right="0" w:left="0" w:firstLine="0"/>
-        <w:jc w:val="left"/>
-        <w:rPr>
-          <w:rFonts w:ascii="Times New Roman" w:hAnsi="Times New Roman" w:cs="Times New Roman" w:eastAsia="Times New Roman"/>
-          <w:color w:val="auto"/>
-          <w:spacing w:val="0"/>
-          <w:position w:val="0"/>
-          <w:sz w:val="24"/>
-          <w:shd w:fill="auto" w:val="clear"/>
-        </w:rPr>
-      </w:pPr>
-    </w:p>
-    <w:p>
-      <w:pPr>
-        <w:spacing w:before="0" w:after="0" w:line="240"/>
-        <w:ind w:right="0" w:left="0" w:firstLine="0"/>
-        <w:jc w:val="left"/>
-        <w:rPr>
-          <w:rFonts w:ascii="Times New Roman" w:hAnsi="Times New Roman" w:cs="Times New Roman" w:eastAsia="Times New Roman"/>
-          <w:color w:val="auto"/>
-          <w:spacing w:val="0"/>
-          <w:position w:val="0"/>
-          <w:sz w:val="24"/>
-          <w:shd w:fill="auto" w:val="clear"/>
-        </w:rPr>
-      </w:pPr>
-    </w:p>
-    <w:p>
-      <w:pPr>
-        <w:keepNext w:val="true"/>
-        <w:keepLines w:val="true"/>
-        <w:spacing w:before="200" w:after="0" w:line="240"/>
-        <w:ind w:right="0" w:left="0" w:firstLine="0"/>
-        <w:jc w:val="left"/>
-        <w:rPr>
-          <w:rFonts w:ascii="Times New Roman" w:hAnsi="Times New Roman" w:cs="Times New Roman" w:eastAsia="Times New Roman"/>
-          <w:b/>
-          <w:color w:val="auto"/>
-          <w:spacing w:val="0"/>
-          <w:position w:val="0"/>
-          <w:sz w:val="28"/>
-          <w:shd w:fill="auto" w:val="clear"/>
-        </w:rPr>
-      </w:pPr>
-      <w:r>
-        <w:rPr>
-          <w:rFonts w:ascii="Times New Roman" w:hAnsi="Times New Roman" w:cs="Times New Roman" w:eastAsia="Times New Roman"/>
-          <w:b/>
-          <w:color w:val="auto"/>
-          <w:spacing w:val="0"/>
-          <w:position w:val="0"/>
-          <w:sz w:val="28"/>
-          <w:shd w:fill="auto" w:val="clear"/>
-        </w:rPr>
-        <w:t xml:space="preserve">Egyed-esemény mátrix:</w:t>
-      </w:r>
-    </w:p>
-    <w:p>
-      <w:pPr>
-        <w:spacing w:before="0" w:after="0" w:line="240"/>
-        <w:ind w:right="0" w:left="0" w:firstLine="0"/>
-        <w:jc w:val="left"/>
-        <w:rPr>
-          <w:rFonts w:ascii="Times New Roman" w:hAnsi="Times New Roman" w:cs="Times New Roman" w:eastAsia="Times New Roman"/>
-          <w:color w:val="FF0000"/>
-          <w:spacing w:val="0"/>
-          <w:position w:val="0"/>
-          <w:sz w:val="24"/>
-          <w:shd w:fill="auto" w:val="clear"/>
-        </w:rPr>
-      </w:pPr>
-    </w:p>
-    <w:p>
-      <w:pPr>
-        <w:spacing w:before="0" w:after="0" w:line="240"/>
-        <w:ind w:right="0" w:left="0" w:firstLine="0"/>
-        <w:jc w:val="center"/>
-        <w:rPr>
-          <w:rFonts w:ascii="Times New Roman" w:hAnsi="Times New Roman" w:cs="Times New Roman" w:eastAsia="Times New Roman"/>
-          <w:color w:val="auto"/>
-          <w:spacing w:val="0"/>
-          <w:position w:val="0"/>
-          <w:sz w:val="22"/>
-          <w:shd w:fill="auto" w:val="clear"/>
-        </w:rPr>
-      </w:pPr>
-      <w:r>
-        <w:object w:dxaOrig="8747" w:dyaOrig="3543">
-          <v:rect xmlns:o="urn:schemas-microsoft-com:office:office" xmlns:v="urn:schemas-microsoft-com:vml" id="rectole0000000002" style="width:437.350000pt;height:177.150000pt" o:preferrelative="t" o:ole="">
+          <w:sz w:val="24"/>
+          <w:shd w:fill="auto" w:val="clear"/>
+        </w:rPr>
+      </w:pPr>
+      <w:r>
+        <w:object w:dxaOrig="8640" w:dyaOrig="1124">
+          <v:rect xmlns:o="urn:schemas-microsoft-com:office:office" xmlns:v="urn:schemas-microsoft-com:vml" id="rectole0000000002" style="width:432.000000pt;height:56.200000pt" o:preferrelative="t" o:ole="">
             <o:lock v:ext="edit"/>
             <v:imagedata xmlns:r="http://schemas.openxmlformats.org/officeDocument/2006/relationships" r:id="docRId5" o:title=""/>
           </v:rect>
@@ -6680,144 +5773,23 @@
       <w:pPr>
         <w:spacing w:before="0" w:after="0" w:line="240"/>
         <w:ind w:right="0" w:left="0" w:firstLine="0"/>
-        <w:jc w:val="center"/>
-        <w:rPr>
-          <w:rFonts w:ascii="Times New Roman" w:hAnsi="Times New Roman" w:cs="Times New Roman" w:eastAsia="Times New Roman"/>
-          <w:b/>
-          <w:color w:val="auto"/>
-          <w:spacing w:val="0"/>
-          <w:position w:val="0"/>
-          <w:sz w:val="28"/>
-          <w:shd w:fill="auto" w:val="clear"/>
-        </w:rPr>
-      </w:pPr>
-    </w:p>
-    <w:p>
-      <w:pPr>
-        <w:spacing w:before="0" w:after="0" w:line="240"/>
-        <w:ind w:right="0" w:left="0" w:firstLine="0"/>
-        <w:jc w:val="center"/>
-        <w:rPr>
-          <w:rFonts w:ascii="Times New Roman" w:hAnsi="Times New Roman" w:cs="Times New Roman" w:eastAsia="Times New Roman"/>
-          <w:b/>
-          <w:color w:val="auto"/>
-          <w:spacing w:val="0"/>
-          <w:position w:val="0"/>
-          <w:sz w:val="28"/>
-          <w:shd w:fill="auto" w:val="clear"/>
-        </w:rPr>
-      </w:pPr>
-    </w:p>
-    <w:p>
-      <w:pPr>
-        <w:spacing w:before="0" w:after="0" w:line="240"/>
-        <w:ind w:right="0" w:left="0" w:firstLine="0"/>
-        <w:jc w:val="left"/>
-        <w:rPr>
-          <w:rFonts w:ascii="Times New Roman" w:hAnsi="Times New Roman" w:cs="Times New Roman" w:eastAsia="Times New Roman"/>
-          <w:b/>
-          <w:color w:val="auto"/>
-          <w:spacing w:val="0"/>
-          <w:position w:val="0"/>
-          <w:sz w:val="28"/>
-          <w:shd w:fill="auto" w:val="clear"/>
-        </w:rPr>
-      </w:pPr>
-      <w:r>
-        <w:rPr>
-          <w:rFonts w:ascii="Times New Roman" w:hAnsi="Times New Roman" w:cs="Times New Roman" w:eastAsia="Times New Roman"/>
-          <w:b/>
-          <w:color w:val="auto"/>
-          <w:spacing w:val="0"/>
-          <w:position w:val="0"/>
-          <w:sz w:val="28"/>
-          <w:shd w:fill="auto" w:val="clear"/>
-        </w:rPr>
-        <w:t xml:space="preserve">Menütervek:</w:t>
-      </w:r>
-    </w:p>
-    <w:p>
-      <w:pPr>
-        <w:spacing w:before="0" w:after="0" w:line="240"/>
-        <w:ind w:right="0" w:left="0" w:firstLine="0"/>
-        <w:jc w:val="left"/>
-        <w:rPr>
-          <w:rFonts w:ascii="Times New Roman" w:hAnsi="Times New Roman" w:cs="Times New Roman" w:eastAsia="Times New Roman"/>
-          <w:b/>
-          <w:color w:val="auto"/>
-          <w:spacing w:val="0"/>
-          <w:position w:val="0"/>
-          <w:sz w:val="28"/>
-          <w:shd w:fill="auto" w:val="clear"/>
-        </w:rPr>
-      </w:pPr>
-    </w:p>
-    <w:p>
-      <w:pPr>
-        <w:spacing w:before="0" w:after="0" w:line="240"/>
-        <w:ind w:right="0" w:left="0" w:firstLine="0"/>
-        <w:jc w:val="left"/>
-        <w:rPr>
-          <w:rFonts w:ascii="Times New Roman" w:hAnsi="Times New Roman" w:cs="Times New Roman" w:eastAsia="Times New Roman"/>
-          <w:b/>
-          <w:color w:val="auto"/>
-          <w:spacing w:val="0"/>
-          <w:position w:val="0"/>
-          <w:sz w:val="28"/>
-          <w:shd w:fill="auto" w:val="clear"/>
-        </w:rPr>
-      </w:pPr>
-      <w:r>
-        <w:rPr>
-          <w:rFonts w:ascii="Times New Roman" w:hAnsi="Times New Roman" w:cs="Times New Roman" w:eastAsia="Times New Roman"/>
-          <w:b/>
-          <w:color w:val="auto"/>
-          <w:spacing w:val="0"/>
-          <w:position w:val="0"/>
-          <w:sz w:val="28"/>
-          <w:shd w:fill="auto" w:val="clear"/>
-        </w:rPr>
-        <w:tab/>
-        <w:t xml:space="preserve">Normál felhasználó:</w:t>
-      </w:r>
-    </w:p>
-    <w:p>
-      <w:pPr>
-        <w:spacing w:before="0" w:after="0" w:line="240"/>
-        <w:ind w:right="0" w:left="0" w:firstLine="0"/>
-        <w:jc w:val="left"/>
-        <w:rPr>
-          <w:rFonts w:ascii="Times New Roman" w:hAnsi="Times New Roman" w:cs="Times New Roman" w:eastAsia="Times New Roman"/>
-          <w:b/>
-          <w:color w:val="auto"/>
-          <w:spacing w:val="0"/>
-          <w:position w:val="0"/>
-          <w:sz w:val="28"/>
-          <w:shd w:fill="auto" w:val="clear"/>
-        </w:rPr>
-      </w:pPr>
-    </w:p>
-    <w:p>
-      <w:pPr>
-        <w:spacing w:before="0" w:after="0" w:line="240"/>
-        <w:ind w:right="0" w:left="0" w:firstLine="0"/>
-        <w:jc w:val="left"/>
-        <w:rPr>
-          <w:rFonts w:ascii="Times New Roman" w:hAnsi="Times New Roman" w:cs="Times New Roman" w:eastAsia="Times New Roman"/>
-          <w:color w:val="auto"/>
-          <w:spacing w:val="0"/>
-          <w:position w:val="0"/>
-          <w:sz w:val="22"/>
-          <w:shd w:fill="auto" w:val="clear"/>
-        </w:rPr>
-      </w:pPr>
-      <w:r>
-        <w:object w:dxaOrig="8747" w:dyaOrig="2530">
-          <v:rect xmlns:o="urn:schemas-microsoft-com:office:office" xmlns:v="urn:schemas-microsoft-com:vml" id="rectole0000000003" style="width:437.350000pt;height:126.500000pt" o:preferrelative="t" o:ole="">
+        <w:jc w:val="both"/>
+        <w:rPr>
+          <w:rFonts w:ascii="Times New Roman" w:hAnsi="Times New Roman" w:cs="Times New Roman" w:eastAsia="Times New Roman"/>
+          <w:color w:val="auto"/>
+          <w:spacing w:val="0"/>
+          <w:position w:val="0"/>
+          <w:sz w:val="24"/>
+          <w:shd w:fill="auto" w:val="clear"/>
+        </w:rPr>
+      </w:pPr>
+      <w:r>
+        <w:object w:dxaOrig="8640" w:dyaOrig="1560">
+          <v:rect xmlns:o="urn:schemas-microsoft-com:office:office" xmlns:v="urn:schemas-microsoft-com:vml" id="rectole0000000003" style="width:432.000000pt;height:78.000000pt" o:preferrelative="t" o:ole="">
             <o:lock v:ext="edit"/>
             <v:imagedata xmlns:r="http://schemas.openxmlformats.org/officeDocument/2006/relationships" r:id="docRId7" o:title=""/>
           </v:rect>
-          <o:OLEObject xmlns:r="http://schemas.openxmlformats.org/officeDocument/2006/relationships" xmlns:o="urn:schemas-microsoft-com:office:office" Type="Embed" ProgID="StaticMetafile" DrawAspect="Content" ObjectID="0000000003" ShapeID="rectole0000000003" r:id="docRId6"/>
+          <o:OLEObject xmlns:r="http://schemas.openxmlformats.org/officeDocument/2006/relationships" xmlns:o="urn:schemas-microsoft-com:office:office" Type="Embed" ProgID="StaticDib" DrawAspect="Content" ObjectID="0000000003" ShapeID="rectole0000000003" r:id="docRId6"/>
         </w:object>
       </w:r>
     </w:p>
@@ -6825,104 +5797,23 @@
       <w:pPr>
         <w:spacing w:before="0" w:after="0" w:line="240"/>
         <w:ind w:right="0" w:left="0" w:firstLine="0"/>
-        <w:jc w:val="left"/>
-        <w:rPr>
-          <w:rFonts w:ascii="Times New Roman" w:hAnsi="Times New Roman" w:cs="Times New Roman" w:eastAsia="Times New Roman"/>
-          <w:color w:val="auto"/>
-          <w:spacing w:val="0"/>
-          <w:position w:val="0"/>
-          <w:sz w:val="22"/>
-          <w:shd w:fill="auto" w:val="clear"/>
-        </w:rPr>
-      </w:pPr>
-      <w:r>
-        <w:rPr>
-          <w:rFonts w:ascii="Times New Roman" w:hAnsi="Times New Roman" w:cs="Times New Roman" w:eastAsia="Times New Roman"/>
-          <w:color w:val="auto"/>
-          <w:spacing w:val="0"/>
-          <w:position w:val="0"/>
-          <w:sz w:val="22"/>
-          <w:shd w:fill="auto" w:val="clear"/>
-        </w:rPr>
-        <w:tab/>
-      </w:r>
-    </w:p>
-    <w:p>
-      <w:pPr>
-        <w:spacing w:before="0" w:after="0" w:line="240"/>
-        <w:ind w:right="0" w:left="0" w:firstLine="0"/>
-        <w:jc w:val="left"/>
-        <w:rPr>
-          <w:rFonts w:ascii="Times New Roman" w:hAnsi="Times New Roman" w:cs="Times New Roman" w:eastAsia="Times New Roman"/>
-          <w:b/>
-          <w:color w:val="auto"/>
-          <w:spacing w:val="0"/>
-          <w:position w:val="0"/>
-          <w:sz w:val="28"/>
-          <w:shd w:fill="auto" w:val="clear"/>
-        </w:rPr>
-      </w:pPr>
-      <w:r>
-        <w:rPr>
-          <w:rFonts w:ascii="Times New Roman" w:hAnsi="Times New Roman" w:cs="Times New Roman" w:eastAsia="Times New Roman"/>
-          <w:color w:val="auto"/>
-          <w:spacing w:val="0"/>
-          <w:position w:val="0"/>
-          <w:sz w:val="22"/>
-          <w:shd w:fill="auto" w:val="clear"/>
-        </w:rPr>
-        <w:tab/>
-      </w:r>
-      <w:r>
-        <w:rPr>
-          <w:rFonts w:ascii="Times New Roman" w:hAnsi="Times New Roman" w:cs="Times New Roman" w:eastAsia="Times New Roman"/>
-          <w:b/>
-          <w:color w:val="auto"/>
-          <w:spacing w:val="0"/>
-          <w:position w:val="0"/>
-          <w:sz w:val="28"/>
-          <w:shd w:fill="auto" w:val="clear"/>
-        </w:rPr>
-        <w:t xml:space="preserve">Admin:</w:t>
-      </w:r>
-    </w:p>
-    <w:p>
-      <w:pPr>
-        <w:spacing w:before="0" w:after="0" w:line="240"/>
-        <w:ind w:right="0" w:left="0" w:firstLine="0"/>
-        <w:jc w:val="left"/>
-        <w:rPr>
-          <w:rFonts w:ascii="Times New Roman" w:hAnsi="Times New Roman" w:cs="Times New Roman" w:eastAsia="Times New Roman"/>
-          <w:b/>
-          <w:color w:val="auto"/>
-          <w:spacing w:val="0"/>
-          <w:position w:val="0"/>
-          <w:sz w:val="28"/>
-          <w:shd w:fill="auto" w:val="clear"/>
-        </w:rPr>
-      </w:pPr>
-    </w:p>
-    <w:p>
-      <w:pPr>
-        <w:spacing w:before="0" w:after="0" w:line="240"/>
-        <w:ind w:right="0" w:left="0" w:firstLine="0"/>
-        <w:jc w:val="left"/>
-        <w:rPr>
-          <w:rFonts w:ascii="Times New Roman" w:hAnsi="Times New Roman" w:cs="Times New Roman" w:eastAsia="Times New Roman"/>
-          <w:color w:val="auto"/>
-          <w:spacing w:val="0"/>
-          <w:position w:val="0"/>
-          <w:sz w:val="22"/>
-          <w:shd w:fill="auto" w:val="clear"/>
-        </w:rPr>
-      </w:pPr>
-      <w:r>
-        <w:object w:dxaOrig="8747" w:dyaOrig="2369">
-          <v:rect xmlns:o="urn:schemas-microsoft-com:office:office" xmlns:v="urn:schemas-microsoft-com:vml" id="rectole0000000004" style="width:437.350000pt;height:118.450000pt" o:preferrelative="t" o:ole="">
+        <w:jc w:val="both"/>
+        <w:rPr>
+          <w:rFonts w:ascii="Times New Roman" w:hAnsi="Times New Roman" w:cs="Times New Roman" w:eastAsia="Times New Roman"/>
+          <w:color w:val="auto"/>
+          <w:spacing w:val="0"/>
+          <w:position w:val="0"/>
+          <w:sz w:val="24"/>
+          <w:shd w:fill="auto" w:val="clear"/>
+        </w:rPr>
+      </w:pPr>
+      <w:r>
+        <w:object w:dxaOrig="8640" w:dyaOrig="1574">
+          <v:rect xmlns:o="urn:schemas-microsoft-com:office:office" xmlns:v="urn:schemas-microsoft-com:vml" id="rectole0000000004" style="width:432.000000pt;height:78.700000pt" o:preferrelative="t" o:ole="">
             <o:lock v:ext="edit"/>
             <v:imagedata xmlns:r="http://schemas.openxmlformats.org/officeDocument/2006/relationships" r:id="docRId9" o:title=""/>
           </v:rect>
-          <o:OLEObject xmlns:r="http://schemas.openxmlformats.org/officeDocument/2006/relationships" xmlns:o="urn:schemas-microsoft-com:office:office" Type="Embed" ProgID="StaticMetafile" DrawAspect="Content" ObjectID="0000000004" ShapeID="rectole0000000004" r:id="docRId8"/>
+          <o:OLEObject xmlns:r="http://schemas.openxmlformats.org/officeDocument/2006/relationships" xmlns:o="urn:schemas-microsoft-com:office:office" Type="Embed" ProgID="StaticDib" DrawAspect="Content" ObjectID="0000000004" ShapeID="rectole0000000004" r:id="docRId8"/>
         </w:object>
       </w:r>
     </w:p>
@@ -6930,79 +5821,895 @@
       <w:pPr>
         <w:spacing w:before="0" w:after="0" w:line="240"/>
         <w:ind w:right="0" w:left="0" w:firstLine="0"/>
-        <w:jc w:val="left"/>
-        <w:rPr>
-          <w:rFonts w:ascii="Times New Roman" w:hAnsi="Times New Roman" w:cs="Times New Roman" w:eastAsia="Times New Roman"/>
-          <w:b/>
-          <w:color w:val="auto"/>
-          <w:spacing w:val="0"/>
-          <w:position w:val="0"/>
-          <w:sz w:val="28"/>
-          <w:shd w:fill="auto" w:val="clear"/>
-        </w:rPr>
-      </w:pPr>
-      <w:r>
-        <w:rPr>
-          <w:rFonts w:ascii="Times New Roman" w:hAnsi="Times New Roman" w:cs="Times New Roman" w:eastAsia="Times New Roman"/>
-          <w:color w:val="auto"/>
-          <w:spacing w:val="0"/>
-          <w:position w:val="0"/>
-          <w:sz w:val="22"/>
-          <w:shd w:fill="auto" w:val="clear"/>
-        </w:rPr>
-        <w:tab/>
-      </w:r>
-      <w:r>
-        <w:rPr>
-          <w:rFonts w:ascii="Times New Roman" w:hAnsi="Times New Roman" w:cs="Times New Roman" w:eastAsia="Times New Roman"/>
-          <w:b/>
-          <w:color w:val="auto"/>
-          <w:spacing w:val="0"/>
-          <w:position w:val="0"/>
-          <w:sz w:val="28"/>
-          <w:shd w:fill="auto" w:val="clear"/>
-        </w:rPr>
-        <w:t xml:space="preserve">Látogató:</w:t>
-      </w:r>
-    </w:p>
-    <w:p>
-      <w:pPr>
-        <w:spacing w:before="0" w:after="0" w:line="240"/>
-        <w:ind w:right="0" w:left="0" w:firstLine="0"/>
-        <w:jc w:val="left"/>
-        <w:rPr>
-          <w:rFonts w:ascii="Times New Roman" w:hAnsi="Times New Roman" w:cs="Times New Roman" w:eastAsia="Times New Roman"/>
-          <w:b/>
-          <w:color w:val="auto"/>
-          <w:spacing w:val="0"/>
-          <w:position w:val="0"/>
-          <w:sz w:val="28"/>
-          <w:shd w:fill="auto" w:val="clear"/>
-        </w:rPr>
-      </w:pPr>
-    </w:p>
-    <w:p>
-      <w:pPr>
-        <w:spacing w:before="0" w:after="0" w:line="240"/>
-        <w:ind w:right="0" w:left="0" w:firstLine="0"/>
-        <w:jc w:val="left"/>
-        <w:rPr>
-          <w:rFonts w:ascii="Times New Roman" w:hAnsi="Times New Roman" w:cs="Times New Roman" w:eastAsia="Times New Roman"/>
-          <w:b/>
-          <w:color w:val="auto"/>
-          <w:spacing w:val="0"/>
-          <w:position w:val="0"/>
-          <w:sz w:val="28"/>
-          <w:shd w:fill="auto" w:val="clear"/>
-        </w:rPr>
-      </w:pPr>
-      <w:r>
-        <w:object w:dxaOrig="5346" w:dyaOrig="3805">
-          <v:rect xmlns:o="urn:schemas-microsoft-com:office:office" xmlns:v="urn:schemas-microsoft-com:vml" id="rectole0000000005" style="width:267.300000pt;height:190.250000pt" o:preferrelative="t" o:ole="">
+        <w:jc w:val="both"/>
+        <w:rPr>
+          <w:rFonts w:ascii="Times New Roman" w:hAnsi="Times New Roman" w:cs="Times New Roman" w:eastAsia="Times New Roman"/>
+          <w:color w:val="auto"/>
+          <w:spacing w:val="0"/>
+          <w:position w:val="0"/>
+          <w:sz w:val="24"/>
+          <w:shd w:fill="auto" w:val="clear"/>
+        </w:rPr>
+      </w:pPr>
+      <w:r>
+        <w:object w:dxaOrig="8640" w:dyaOrig="1814">
+          <v:rect xmlns:o="urn:schemas-microsoft-com:office:office" xmlns:v="urn:schemas-microsoft-com:vml" id="rectole0000000005" style="width:432.000000pt;height:90.700000pt" o:preferrelative="t" o:ole="">
             <o:lock v:ext="edit"/>
             <v:imagedata xmlns:r="http://schemas.openxmlformats.org/officeDocument/2006/relationships" r:id="docRId11" o:title=""/>
           </v:rect>
-          <o:OLEObject xmlns:r="http://schemas.openxmlformats.org/officeDocument/2006/relationships" xmlns:o="urn:schemas-microsoft-com:office:office" Type="Embed" ProgID="StaticMetafile" DrawAspect="Content" ObjectID="0000000005" ShapeID="rectole0000000005" r:id="docRId10"/>
+          <o:OLEObject xmlns:r="http://schemas.openxmlformats.org/officeDocument/2006/relationships" xmlns:o="urn:schemas-microsoft-com:office:office" Type="Embed" ProgID="StaticDib" DrawAspect="Content" ObjectID="0000000005" ShapeID="rectole0000000005" r:id="docRId10"/>
+        </w:object>
+      </w:r>
+    </w:p>
+    <w:p>
+      <w:pPr>
+        <w:spacing w:before="0" w:after="0" w:line="240"/>
+        <w:ind w:right="0" w:left="0" w:firstLine="0"/>
+        <w:jc w:val="both"/>
+        <w:rPr>
+          <w:rFonts w:ascii="Times New Roman" w:hAnsi="Times New Roman" w:cs="Times New Roman" w:eastAsia="Times New Roman"/>
+          <w:color w:val="auto"/>
+          <w:spacing w:val="0"/>
+          <w:position w:val="0"/>
+          <w:sz w:val="24"/>
+          <w:shd w:fill="auto" w:val="clear"/>
+        </w:rPr>
+      </w:pPr>
+      <w:r>
+        <w:object w:dxaOrig="8640" w:dyaOrig="1049">
+          <v:rect xmlns:o="urn:schemas-microsoft-com:office:office" xmlns:v="urn:schemas-microsoft-com:vml" id="rectole0000000006" style="width:432.000000pt;height:52.450000pt" o:preferrelative="t" o:ole="">
+            <o:lock v:ext="edit"/>
+            <v:imagedata xmlns:r="http://schemas.openxmlformats.org/officeDocument/2006/relationships" r:id="docRId13" o:title=""/>
+          </v:rect>
+          <o:OLEObject xmlns:r="http://schemas.openxmlformats.org/officeDocument/2006/relationships" xmlns:o="urn:schemas-microsoft-com:office:office" Type="Embed" ProgID="StaticDib" DrawAspect="Content" ObjectID="0000000006" ShapeID="rectole0000000006" r:id="docRId12"/>
+        </w:object>
+      </w:r>
+    </w:p>
+    <w:p>
+      <w:pPr>
+        <w:spacing w:before="0" w:after="0" w:line="240"/>
+        <w:ind w:right="0" w:left="0" w:firstLine="0"/>
+        <w:jc w:val="both"/>
+        <w:rPr>
+          <w:rFonts w:ascii="Times New Roman" w:hAnsi="Times New Roman" w:cs="Times New Roman" w:eastAsia="Times New Roman"/>
+          <w:color w:val="auto"/>
+          <w:spacing w:val="0"/>
+          <w:position w:val="0"/>
+          <w:sz w:val="24"/>
+          <w:shd w:fill="auto" w:val="clear"/>
+        </w:rPr>
+      </w:pPr>
+      <w:r>
+        <w:object w:dxaOrig="8640" w:dyaOrig="1080">
+          <v:rect xmlns:o="urn:schemas-microsoft-com:office:office" xmlns:v="urn:schemas-microsoft-com:vml" id="rectole0000000007" style="width:432.000000pt;height:54.000000pt" o:preferrelative="t" o:ole="">
+            <o:lock v:ext="edit"/>
+            <v:imagedata xmlns:r="http://schemas.openxmlformats.org/officeDocument/2006/relationships" r:id="docRId15" o:title=""/>
+          </v:rect>
+          <o:OLEObject xmlns:r="http://schemas.openxmlformats.org/officeDocument/2006/relationships" xmlns:o="urn:schemas-microsoft-com:office:office" Type="Embed" ProgID="StaticDib" DrawAspect="Content" ObjectID="0000000007" ShapeID="rectole0000000007" r:id="docRId14"/>
+        </w:object>
+      </w:r>
+    </w:p>
+    <w:p>
+      <w:pPr>
+        <w:spacing w:before="0" w:after="0" w:line="240"/>
+        <w:ind w:right="0" w:left="0" w:firstLine="0"/>
+        <w:jc w:val="both"/>
+        <w:rPr>
+          <w:rFonts w:ascii="Times New Roman" w:hAnsi="Times New Roman" w:cs="Times New Roman" w:eastAsia="Times New Roman"/>
+          <w:color w:val="auto"/>
+          <w:spacing w:val="0"/>
+          <w:position w:val="0"/>
+          <w:sz w:val="24"/>
+          <w:shd w:fill="auto" w:val="clear"/>
+        </w:rPr>
+      </w:pPr>
+      <w:r>
+        <w:object w:dxaOrig="8640" w:dyaOrig="1305">
+          <v:rect xmlns:o="urn:schemas-microsoft-com:office:office" xmlns:v="urn:schemas-microsoft-com:vml" id="rectole0000000008" style="width:432.000000pt;height:65.250000pt" o:preferrelative="t" o:ole="">
+            <o:lock v:ext="edit"/>
+            <v:imagedata xmlns:r="http://schemas.openxmlformats.org/officeDocument/2006/relationships" r:id="docRId17" o:title=""/>
+          </v:rect>
+          <o:OLEObject xmlns:r="http://schemas.openxmlformats.org/officeDocument/2006/relationships" xmlns:o="urn:schemas-microsoft-com:office:office" Type="Embed" ProgID="StaticDib" DrawAspect="Content" ObjectID="0000000008" ShapeID="rectole0000000008" r:id="docRId16"/>
+        </w:object>
+      </w:r>
+    </w:p>
+    <w:p>
+      <w:pPr>
+        <w:spacing w:before="0" w:after="0" w:line="240"/>
+        <w:ind w:right="0" w:left="0" w:firstLine="0"/>
+        <w:jc w:val="both"/>
+        <w:rPr>
+          <w:rFonts w:ascii="Times New Roman" w:hAnsi="Times New Roman" w:cs="Times New Roman" w:eastAsia="Times New Roman"/>
+          <w:color w:val="auto"/>
+          <w:spacing w:val="0"/>
+          <w:position w:val="0"/>
+          <w:sz w:val="24"/>
+          <w:shd w:fill="auto" w:val="clear"/>
+        </w:rPr>
+      </w:pPr>
+      <w:r>
+        <w:object w:dxaOrig="8640" w:dyaOrig="1019">
+          <v:rect xmlns:o="urn:schemas-microsoft-com:office:office" xmlns:v="urn:schemas-microsoft-com:vml" id="rectole0000000009" style="width:432.000000pt;height:50.950000pt" o:preferrelative="t" o:ole="">
+            <o:lock v:ext="edit"/>
+            <v:imagedata xmlns:r="http://schemas.openxmlformats.org/officeDocument/2006/relationships" r:id="docRId19" o:title=""/>
+          </v:rect>
+          <o:OLEObject xmlns:r="http://schemas.openxmlformats.org/officeDocument/2006/relationships" xmlns:o="urn:schemas-microsoft-com:office:office" Type="Embed" ProgID="StaticDib" DrawAspect="Content" ObjectID="0000000009" ShapeID="rectole0000000009" r:id="docRId18"/>
+        </w:object>
+      </w:r>
+    </w:p>
+    <w:p>
+      <w:pPr>
+        <w:spacing w:before="0" w:after="0" w:line="240"/>
+        <w:ind w:right="0" w:left="0" w:firstLine="0"/>
+        <w:jc w:val="both"/>
+        <w:rPr>
+          <w:rFonts w:ascii="Times New Roman" w:hAnsi="Times New Roman" w:cs="Times New Roman" w:eastAsia="Times New Roman"/>
+          <w:color w:val="auto"/>
+          <w:spacing w:val="0"/>
+          <w:position w:val="0"/>
+          <w:sz w:val="24"/>
+          <w:shd w:fill="auto" w:val="clear"/>
+        </w:rPr>
+      </w:pPr>
+      <w:r>
+        <w:object w:dxaOrig="8640" w:dyaOrig="810">
+          <v:rect xmlns:o="urn:schemas-microsoft-com:office:office" xmlns:v="urn:schemas-microsoft-com:vml" id="rectole0000000010" style="width:432.000000pt;height:40.500000pt" o:preferrelative="t" o:ole="">
+            <o:lock v:ext="edit"/>
+            <v:imagedata xmlns:r="http://schemas.openxmlformats.org/officeDocument/2006/relationships" r:id="docRId21" o:title=""/>
+          </v:rect>
+          <o:OLEObject xmlns:r="http://schemas.openxmlformats.org/officeDocument/2006/relationships" xmlns:o="urn:schemas-microsoft-com:office:office" Type="Embed" ProgID="StaticDib" DrawAspect="Content" ObjectID="0000000010" ShapeID="rectole0000000010" r:id="docRId20"/>
+        </w:object>
+      </w:r>
+    </w:p>
+    <w:p>
+      <w:pPr>
+        <w:spacing w:before="0" w:after="0" w:line="240"/>
+        <w:ind w:right="0" w:left="0" w:firstLine="0"/>
+        <w:jc w:val="both"/>
+        <w:rPr>
+          <w:rFonts w:ascii="Times New Roman" w:hAnsi="Times New Roman" w:cs="Times New Roman" w:eastAsia="Times New Roman"/>
+          <w:color w:val="auto"/>
+          <w:spacing w:val="0"/>
+          <w:position w:val="0"/>
+          <w:sz w:val="24"/>
+          <w:shd w:fill="auto" w:val="clear"/>
+        </w:rPr>
+      </w:pPr>
+      <w:r>
+        <w:object w:dxaOrig="8640" w:dyaOrig="1260">
+          <v:rect xmlns:o="urn:schemas-microsoft-com:office:office" xmlns:v="urn:schemas-microsoft-com:vml" id="rectole0000000011" style="width:432.000000pt;height:63.000000pt" o:preferrelative="t" o:ole="">
+            <o:lock v:ext="edit"/>
+            <v:imagedata xmlns:r="http://schemas.openxmlformats.org/officeDocument/2006/relationships" r:id="docRId23" o:title=""/>
+          </v:rect>
+          <o:OLEObject xmlns:r="http://schemas.openxmlformats.org/officeDocument/2006/relationships" xmlns:o="urn:schemas-microsoft-com:office:office" Type="Embed" ProgID="StaticDib" DrawAspect="Content" ObjectID="0000000011" ShapeID="rectole0000000011" r:id="docRId22"/>
+        </w:object>
+      </w:r>
+    </w:p>
+    <w:p>
+      <w:pPr>
+        <w:spacing w:before="0" w:after="0" w:line="240"/>
+        <w:ind w:right="0" w:left="0" w:firstLine="0"/>
+        <w:jc w:val="both"/>
+        <w:rPr>
+          <w:rFonts w:ascii="Times New Roman" w:hAnsi="Times New Roman" w:cs="Times New Roman" w:eastAsia="Times New Roman"/>
+          <w:color w:val="auto"/>
+          <w:spacing w:val="0"/>
+          <w:position w:val="0"/>
+          <w:sz w:val="24"/>
+          <w:shd w:fill="auto" w:val="clear"/>
+        </w:rPr>
+      </w:pPr>
+    </w:p>
+    <w:p>
+      <w:pPr>
+        <w:spacing w:before="0" w:after="0" w:line="240"/>
+        <w:ind w:right="0" w:left="0" w:firstLine="0"/>
+        <w:jc w:val="center"/>
+        <w:rPr>
+          <w:rFonts w:ascii="Times New Roman" w:hAnsi="Times New Roman" w:cs="Times New Roman" w:eastAsia="Times New Roman"/>
+          <w:b/>
+          <w:color w:val="auto"/>
+          <w:spacing w:val="0"/>
+          <w:position w:val="0"/>
+          <w:sz w:val="28"/>
+          <w:shd w:fill="auto" w:val="clear"/>
+        </w:rPr>
+      </w:pPr>
+    </w:p>
+    <w:p>
+      <w:pPr>
+        <w:keepNext w:val="true"/>
+        <w:keepLines w:val="true"/>
+        <w:spacing w:before="200" w:after="0" w:line="240"/>
+        <w:ind w:right="0" w:left="0" w:firstLine="0"/>
+        <w:jc w:val="left"/>
+        <w:rPr>
+          <w:rFonts w:ascii="Times New Roman" w:hAnsi="Times New Roman" w:cs="Times New Roman" w:eastAsia="Times New Roman"/>
+          <w:b/>
+          <w:color w:val="auto"/>
+          <w:spacing w:val="0"/>
+          <w:position w:val="0"/>
+          <w:sz w:val="28"/>
+          <w:shd w:fill="auto" w:val="clear"/>
+        </w:rPr>
+      </w:pPr>
+      <w:r>
+        <w:rPr>
+          <w:rFonts w:ascii="Times New Roman" w:hAnsi="Times New Roman" w:cs="Times New Roman" w:eastAsia="Times New Roman"/>
+          <w:b/>
+          <w:color w:val="auto"/>
+          <w:spacing w:val="0"/>
+          <w:position w:val="0"/>
+          <w:sz w:val="28"/>
+          <w:shd w:fill="auto" w:val="clear"/>
+        </w:rPr>
+        <w:t xml:space="preserve">Szerep-funkció mátrix </w:t>
+      </w:r>
+      <w:r>
+        <w:rPr>
+          <w:rFonts w:ascii="Times New Roman" w:hAnsi="Times New Roman" w:cs="Times New Roman" w:eastAsia="Times New Roman"/>
+          <w:b/>
+          <w:color w:val="FF0000"/>
+          <w:spacing w:val="0"/>
+          <w:position w:val="0"/>
+          <w:sz w:val="28"/>
+          <w:shd w:fill="auto" w:val="clear"/>
+        </w:rPr>
+        <w:t xml:space="preserve">vagy </w:t>
+      </w:r>
+      <w:r>
+        <w:rPr>
+          <w:rFonts w:ascii="Times New Roman" w:hAnsi="Times New Roman" w:cs="Times New Roman" w:eastAsia="Times New Roman"/>
+          <w:b/>
+          <w:color w:val="auto"/>
+          <w:spacing w:val="0"/>
+          <w:position w:val="0"/>
+          <w:sz w:val="28"/>
+          <w:shd w:fill="auto" w:val="clear"/>
+        </w:rPr>
+        <w:t xml:space="preserve">Egyed-esemény mátrix </w:t>
+      </w:r>
+      <w:r>
+        <w:rPr>
+          <w:rFonts w:ascii="Times New Roman" w:hAnsi="Times New Roman" w:cs="Times New Roman" w:eastAsia="Times New Roman"/>
+          <w:b/>
+          <w:color w:val="FF0000"/>
+          <w:spacing w:val="0"/>
+          <w:position w:val="0"/>
+          <w:sz w:val="28"/>
+          <w:shd w:fill="auto" w:val="clear"/>
+        </w:rPr>
+        <w:t xml:space="preserve">vagy </w:t>
+      </w:r>
+      <w:r>
+        <w:rPr>
+          <w:rFonts w:ascii="Times New Roman" w:hAnsi="Times New Roman" w:cs="Times New Roman" w:eastAsia="Times New Roman"/>
+          <w:b/>
+          <w:color w:val="auto"/>
+          <w:spacing w:val="0"/>
+          <w:position w:val="0"/>
+          <w:sz w:val="28"/>
+          <w:shd w:fill="auto" w:val="clear"/>
+        </w:rPr>
+        <w:t xml:space="preserve">Funkció megadása</w:t>
+      </w:r>
+    </w:p>
+    <w:p>
+      <w:pPr>
+        <w:spacing w:before="0" w:after="0" w:line="240"/>
+        <w:ind w:right="0" w:left="0" w:firstLine="0"/>
+        <w:jc w:val="center"/>
+        <w:rPr>
+          <w:rFonts w:ascii="Times New Roman" w:hAnsi="Times New Roman" w:cs="Times New Roman" w:eastAsia="Times New Roman"/>
+          <w:b/>
+          <w:color w:val="auto"/>
+          <w:spacing w:val="0"/>
+          <w:position w:val="0"/>
+          <w:sz w:val="28"/>
+          <w:shd w:fill="auto" w:val="clear"/>
+        </w:rPr>
+      </w:pPr>
+    </w:p>
+    <w:p>
+      <w:pPr>
+        <w:keepNext w:val="true"/>
+        <w:keepLines w:val="true"/>
+        <w:spacing w:before="200" w:after="0" w:line="240"/>
+        <w:ind w:right="0" w:left="0" w:firstLine="0"/>
+        <w:jc w:val="left"/>
+        <w:rPr>
+          <w:rFonts w:ascii="Times New Roman" w:hAnsi="Times New Roman" w:cs="Times New Roman" w:eastAsia="Times New Roman"/>
+          <w:b/>
+          <w:color w:val="auto"/>
+          <w:spacing w:val="0"/>
+          <w:position w:val="0"/>
+          <w:sz w:val="28"/>
+          <w:shd w:fill="auto" w:val="clear"/>
+        </w:rPr>
+      </w:pPr>
+      <w:r>
+        <w:rPr>
+          <w:rFonts w:ascii="Times New Roman" w:hAnsi="Times New Roman" w:cs="Times New Roman" w:eastAsia="Times New Roman"/>
+          <w:b/>
+          <w:color w:val="auto"/>
+          <w:spacing w:val="0"/>
+          <w:position w:val="0"/>
+          <w:sz w:val="28"/>
+          <w:shd w:fill="auto" w:val="clear"/>
+        </w:rPr>
+        <w:t xml:space="preserve">Szerep-funkció mátrix:</w:t>
+      </w:r>
+    </w:p>
+    <w:p>
+      <w:pPr>
+        <w:spacing w:before="0" w:after="0" w:line="240"/>
+        <w:ind w:right="0" w:left="0" w:firstLine="0"/>
+        <w:jc w:val="left"/>
+        <w:rPr>
+          <w:rFonts w:ascii="Times New Roman" w:hAnsi="Times New Roman" w:cs="Times New Roman" w:eastAsia="Times New Roman"/>
+          <w:color w:val="auto"/>
+          <w:spacing w:val="0"/>
+          <w:position w:val="0"/>
+          <w:sz w:val="24"/>
+          <w:shd w:fill="auto" w:val="clear"/>
+        </w:rPr>
+      </w:pPr>
+    </w:p>
+    <w:p>
+      <w:pPr>
+        <w:spacing w:before="0" w:after="0" w:line="240"/>
+        <w:ind w:right="0" w:left="0" w:firstLine="0"/>
+        <w:jc w:val="center"/>
+        <w:rPr>
+          <w:rFonts w:ascii="Times New Roman" w:hAnsi="Times New Roman" w:cs="Times New Roman" w:eastAsia="Times New Roman"/>
+          <w:color w:val="auto"/>
+          <w:spacing w:val="0"/>
+          <w:position w:val="0"/>
+          <w:sz w:val="24"/>
+          <w:shd w:fill="auto" w:val="clear"/>
+        </w:rPr>
+      </w:pPr>
+    </w:p>
+    <w:p>
+      <w:pPr>
+        <w:spacing w:before="0" w:after="0" w:line="240"/>
+        <w:ind w:right="0" w:left="0" w:firstLine="0"/>
+        <w:jc w:val="both"/>
+        <w:rPr>
+          <w:rFonts w:ascii="Times New Roman" w:hAnsi="Times New Roman" w:cs="Times New Roman" w:eastAsia="Times New Roman"/>
+          <w:color w:val="auto"/>
+          <w:spacing w:val="0"/>
+          <w:position w:val="0"/>
+          <w:sz w:val="22"/>
+          <w:shd w:fill="auto" w:val="clear"/>
+        </w:rPr>
+      </w:pPr>
+      <w:r>
+        <w:object w:dxaOrig="8747" w:dyaOrig="3340">
+          <v:rect xmlns:o="urn:schemas-microsoft-com:office:office" xmlns:v="urn:schemas-microsoft-com:vml" id="rectole0000000012" style="width:437.350000pt;height:167.000000pt" o:preferrelative="t" o:ole="">
+            <o:lock v:ext="edit"/>
+            <v:imagedata xmlns:r="http://schemas.openxmlformats.org/officeDocument/2006/relationships" r:id="docRId25" o:title=""/>
+          </v:rect>
+          <o:OLEObject xmlns:r="http://schemas.openxmlformats.org/officeDocument/2006/relationships" xmlns:o="urn:schemas-microsoft-com:office:office" Type="Embed" ProgID="StaticDib" DrawAspect="Content" ObjectID="0000000012" ShapeID="rectole0000000012" r:id="docRId24"/>
+        </w:object>
+      </w:r>
+    </w:p>
+    <w:p>
+      <w:pPr>
+        <w:spacing w:before="0" w:after="0" w:line="240"/>
+        <w:ind w:right="0" w:left="0" w:firstLine="0"/>
+        <w:jc w:val="both"/>
+        <w:rPr>
+          <w:rFonts w:ascii="Times New Roman" w:hAnsi="Times New Roman" w:cs="Times New Roman" w:eastAsia="Times New Roman"/>
+          <w:color w:val="auto"/>
+          <w:spacing w:val="0"/>
+          <w:position w:val="0"/>
+          <w:sz w:val="22"/>
+          <w:shd w:fill="auto" w:val="clear"/>
+        </w:rPr>
+      </w:pPr>
+    </w:p>
+    <w:p>
+      <w:pPr>
+        <w:spacing w:before="0" w:after="0" w:line="240"/>
+        <w:ind w:right="0" w:left="0" w:firstLine="0"/>
+        <w:jc w:val="both"/>
+        <w:rPr>
+          <w:rFonts w:ascii="Times New Roman" w:hAnsi="Times New Roman" w:cs="Times New Roman" w:eastAsia="Times New Roman"/>
+          <w:color w:val="auto"/>
+          <w:spacing w:val="0"/>
+          <w:position w:val="0"/>
+          <w:sz w:val="22"/>
+          <w:shd w:fill="auto" w:val="clear"/>
+        </w:rPr>
+      </w:pPr>
+    </w:p>
+    <w:p>
+      <w:pPr>
+        <w:spacing w:before="0" w:after="0" w:line="240"/>
+        <w:ind w:right="0" w:left="0" w:firstLine="0"/>
+        <w:jc w:val="both"/>
+        <w:rPr>
+          <w:rFonts w:ascii="Times New Roman" w:hAnsi="Times New Roman" w:cs="Times New Roman" w:eastAsia="Times New Roman"/>
+          <w:color w:val="auto"/>
+          <w:spacing w:val="0"/>
+          <w:position w:val="0"/>
+          <w:sz w:val="24"/>
+          <w:shd w:fill="auto" w:val="clear"/>
+        </w:rPr>
+      </w:pPr>
+    </w:p>
+    <w:p>
+      <w:pPr>
+        <w:spacing w:before="0" w:after="0" w:line="240"/>
+        <w:ind w:right="0" w:left="0" w:firstLine="0"/>
+        <w:jc w:val="both"/>
+        <w:rPr>
+          <w:rFonts w:ascii="Times New Roman" w:hAnsi="Times New Roman" w:cs="Times New Roman" w:eastAsia="Times New Roman"/>
+          <w:color w:val="auto"/>
+          <w:spacing w:val="0"/>
+          <w:position w:val="0"/>
+          <w:sz w:val="24"/>
+          <w:shd w:fill="auto" w:val="clear"/>
+        </w:rPr>
+      </w:pPr>
+    </w:p>
+    <w:p>
+      <w:pPr>
+        <w:spacing w:before="0" w:after="0" w:line="240"/>
+        <w:ind w:right="0" w:left="0" w:firstLine="0"/>
+        <w:jc w:val="left"/>
+        <w:rPr>
+          <w:rFonts w:ascii="Times New Roman" w:hAnsi="Times New Roman" w:cs="Times New Roman" w:eastAsia="Times New Roman"/>
+          <w:color w:val="auto"/>
+          <w:spacing w:val="0"/>
+          <w:position w:val="0"/>
+          <w:sz w:val="24"/>
+          <w:shd w:fill="auto" w:val="clear"/>
+        </w:rPr>
+      </w:pPr>
+    </w:p>
+    <w:p>
+      <w:pPr>
+        <w:spacing w:before="0" w:after="0" w:line="240"/>
+        <w:ind w:right="0" w:left="0" w:firstLine="0"/>
+        <w:jc w:val="left"/>
+        <w:rPr>
+          <w:rFonts w:ascii="Times New Roman" w:hAnsi="Times New Roman" w:cs="Times New Roman" w:eastAsia="Times New Roman"/>
+          <w:color w:val="auto"/>
+          <w:spacing w:val="0"/>
+          <w:position w:val="0"/>
+          <w:sz w:val="24"/>
+          <w:shd w:fill="auto" w:val="clear"/>
+        </w:rPr>
+      </w:pPr>
+    </w:p>
+    <w:p>
+      <w:pPr>
+        <w:spacing w:before="0" w:after="0" w:line="240"/>
+        <w:ind w:right="0" w:left="0" w:firstLine="0"/>
+        <w:jc w:val="left"/>
+        <w:rPr>
+          <w:rFonts w:ascii="Times New Roman" w:hAnsi="Times New Roman" w:cs="Times New Roman" w:eastAsia="Times New Roman"/>
+          <w:color w:val="auto"/>
+          <w:spacing w:val="0"/>
+          <w:position w:val="0"/>
+          <w:sz w:val="24"/>
+          <w:shd w:fill="auto" w:val="clear"/>
+        </w:rPr>
+      </w:pPr>
+    </w:p>
+    <w:p>
+      <w:pPr>
+        <w:spacing w:before="0" w:after="0" w:line="240"/>
+        <w:ind w:right="0" w:left="0" w:firstLine="0"/>
+        <w:jc w:val="left"/>
+        <w:rPr>
+          <w:rFonts w:ascii="Times New Roman" w:hAnsi="Times New Roman" w:cs="Times New Roman" w:eastAsia="Times New Roman"/>
+          <w:color w:val="auto"/>
+          <w:spacing w:val="0"/>
+          <w:position w:val="0"/>
+          <w:sz w:val="24"/>
+          <w:shd w:fill="auto" w:val="clear"/>
+        </w:rPr>
+      </w:pPr>
+    </w:p>
+    <w:p>
+      <w:pPr>
+        <w:keepNext w:val="true"/>
+        <w:keepLines w:val="true"/>
+        <w:spacing w:before="200" w:after="0" w:line="240"/>
+        <w:ind w:right="0" w:left="0" w:firstLine="0"/>
+        <w:jc w:val="left"/>
+        <w:rPr>
+          <w:rFonts w:ascii="Times New Roman" w:hAnsi="Times New Roman" w:cs="Times New Roman" w:eastAsia="Times New Roman"/>
+          <w:b/>
+          <w:color w:val="auto"/>
+          <w:spacing w:val="0"/>
+          <w:position w:val="0"/>
+          <w:sz w:val="28"/>
+          <w:shd w:fill="auto" w:val="clear"/>
+        </w:rPr>
+      </w:pPr>
+      <w:r>
+        <w:rPr>
+          <w:rFonts w:ascii="Times New Roman" w:hAnsi="Times New Roman" w:cs="Times New Roman" w:eastAsia="Times New Roman"/>
+          <w:b/>
+          <w:color w:val="auto"/>
+          <w:spacing w:val="0"/>
+          <w:position w:val="0"/>
+          <w:sz w:val="28"/>
+          <w:shd w:fill="auto" w:val="clear"/>
+        </w:rPr>
+        <w:t xml:space="preserve">Egyed-esemény mátrix:</w:t>
+      </w:r>
+    </w:p>
+    <w:p>
+      <w:pPr>
+        <w:spacing w:before="0" w:after="0" w:line="240"/>
+        <w:ind w:right="0" w:left="0" w:firstLine="0"/>
+        <w:jc w:val="left"/>
+        <w:rPr>
+          <w:rFonts w:ascii="Times New Roman" w:hAnsi="Times New Roman" w:cs="Times New Roman" w:eastAsia="Times New Roman"/>
+          <w:color w:val="FF0000"/>
+          <w:spacing w:val="0"/>
+          <w:position w:val="0"/>
+          <w:sz w:val="24"/>
+          <w:shd w:fill="auto" w:val="clear"/>
+        </w:rPr>
+      </w:pPr>
+    </w:p>
+    <w:p>
+      <w:pPr>
+        <w:spacing w:before="0" w:after="0" w:line="240"/>
+        <w:ind w:right="0" w:left="0" w:firstLine="0"/>
+        <w:jc w:val="center"/>
+        <w:rPr>
+          <w:rFonts w:ascii="Times New Roman" w:hAnsi="Times New Roman" w:cs="Times New Roman" w:eastAsia="Times New Roman"/>
+          <w:color w:val="auto"/>
+          <w:spacing w:val="0"/>
+          <w:position w:val="0"/>
+          <w:sz w:val="22"/>
+          <w:shd w:fill="auto" w:val="clear"/>
+        </w:rPr>
+      </w:pPr>
+      <w:r>
+        <w:object w:dxaOrig="8747" w:dyaOrig="3543">
+          <v:rect xmlns:o="urn:schemas-microsoft-com:office:office" xmlns:v="urn:schemas-microsoft-com:vml" id="rectole0000000013" style="width:437.350000pt;height:177.150000pt" o:preferrelative="t" o:ole="">
+            <o:lock v:ext="edit"/>
+            <v:imagedata xmlns:r="http://schemas.openxmlformats.org/officeDocument/2006/relationships" r:id="docRId27" o:title=""/>
+          </v:rect>
+          <o:OLEObject xmlns:r="http://schemas.openxmlformats.org/officeDocument/2006/relationships" xmlns:o="urn:schemas-microsoft-com:office:office" Type="Embed" ProgID="StaticDib" DrawAspect="Content" ObjectID="0000000013" ShapeID="rectole0000000013" r:id="docRId26"/>
+        </w:object>
+      </w:r>
+    </w:p>
+    <w:p>
+      <w:pPr>
+        <w:spacing w:before="0" w:after="0" w:line="240"/>
+        <w:ind w:right="0" w:left="0" w:firstLine="0"/>
+        <w:jc w:val="center"/>
+        <w:rPr>
+          <w:rFonts w:ascii="Times New Roman" w:hAnsi="Times New Roman" w:cs="Times New Roman" w:eastAsia="Times New Roman"/>
+          <w:b/>
+          <w:color w:val="auto"/>
+          <w:spacing w:val="0"/>
+          <w:position w:val="0"/>
+          <w:sz w:val="28"/>
+          <w:shd w:fill="auto" w:val="clear"/>
+        </w:rPr>
+      </w:pPr>
+    </w:p>
+    <w:p>
+      <w:pPr>
+        <w:spacing w:before="0" w:after="0" w:line="240"/>
+        <w:ind w:right="0" w:left="0" w:firstLine="0"/>
+        <w:jc w:val="center"/>
+        <w:rPr>
+          <w:rFonts w:ascii="Times New Roman" w:hAnsi="Times New Roman" w:cs="Times New Roman" w:eastAsia="Times New Roman"/>
+          <w:b/>
+          <w:color w:val="auto"/>
+          <w:spacing w:val="0"/>
+          <w:position w:val="0"/>
+          <w:sz w:val="28"/>
+          <w:shd w:fill="auto" w:val="clear"/>
+        </w:rPr>
+      </w:pPr>
+    </w:p>
+    <w:p>
+      <w:pPr>
+        <w:spacing w:before="0" w:after="0" w:line="240"/>
+        <w:ind w:right="0" w:left="0" w:firstLine="0"/>
+        <w:jc w:val="left"/>
+        <w:rPr>
+          <w:rFonts w:ascii="Times New Roman" w:hAnsi="Times New Roman" w:cs="Times New Roman" w:eastAsia="Times New Roman"/>
+          <w:b/>
+          <w:color w:val="auto"/>
+          <w:spacing w:val="0"/>
+          <w:position w:val="0"/>
+          <w:sz w:val="28"/>
+          <w:shd w:fill="auto" w:val="clear"/>
+        </w:rPr>
+      </w:pPr>
+      <w:r>
+        <w:rPr>
+          <w:rFonts w:ascii="Times New Roman" w:hAnsi="Times New Roman" w:cs="Times New Roman" w:eastAsia="Times New Roman"/>
+          <w:b/>
+          <w:color w:val="auto"/>
+          <w:spacing w:val="0"/>
+          <w:position w:val="0"/>
+          <w:sz w:val="28"/>
+          <w:shd w:fill="auto" w:val="clear"/>
+        </w:rPr>
+        <w:t xml:space="preserve">Menütervek:</w:t>
+      </w:r>
+    </w:p>
+    <w:p>
+      <w:pPr>
+        <w:spacing w:before="0" w:after="0" w:line="240"/>
+        <w:ind w:right="0" w:left="0" w:firstLine="0"/>
+        <w:jc w:val="left"/>
+        <w:rPr>
+          <w:rFonts w:ascii="Times New Roman" w:hAnsi="Times New Roman" w:cs="Times New Roman" w:eastAsia="Times New Roman"/>
+          <w:b/>
+          <w:color w:val="auto"/>
+          <w:spacing w:val="0"/>
+          <w:position w:val="0"/>
+          <w:sz w:val="28"/>
+          <w:shd w:fill="auto" w:val="clear"/>
+        </w:rPr>
+      </w:pPr>
+    </w:p>
+    <w:p>
+      <w:pPr>
+        <w:spacing w:before="0" w:after="0" w:line="240"/>
+        <w:ind w:right="0" w:left="0" w:firstLine="0"/>
+        <w:jc w:val="left"/>
+        <w:rPr>
+          <w:rFonts w:ascii="Times New Roman" w:hAnsi="Times New Roman" w:cs="Times New Roman" w:eastAsia="Times New Roman"/>
+          <w:b/>
+          <w:color w:val="auto"/>
+          <w:spacing w:val="0"/>
+          <w:position w:val="0"/>
+          <w:sz w:val="28"/>
+          <w:shd w:fill="auto" w:val="clear"/>
+        </w:rPr>
+      </w:pPr>
+      <w:r>
+        <w:rPr>
+          <w:rFonts w:ascii="Times New Roman" w:hAnsi="Times New Roman" w:cs="Times New Roman" w:eastAsia="Times New Roman"/>
+          <w:b/>
+          <w:color w:val="auto"/>
+          <w:spacing w:val="0"/>
+          <w:position w:val="0"/>
+          <w:sz w:val="28"/>
+          <w:shd w:fill="auto" w:val="clear"/>
+        </w:rPr>
+        <w:tab/>
+        <w:t xml:space="preserve">Normál felhasználó:</w:t>
+      </w:r>
+    </w:p>
+    <w:p>
+      <w:pPr>
+        <w:spacing w:before="0" w:after="0" w:line="240"/>
+        <w:ind w:right="0" w:left="0" w:firstLine="0"/>
+        <w:jc w:val="left"/>
+        <w:rPr>
+          <w:rFonts w:ascii="Times New Roman" w:hAnsi="Times New Roman" w:cs="Times New Roman" w:eastAsia="Times New Roman"/>
+          <w:b/>
+          <w:color w:val="auto"/>
+          <w:spacing w:val="0"/>
+          <w:position w:val="0"/>
+          <w:sz w:val="28"/>
+          <w:shd w:fill="auto" w:val="clear"/>
+        </w:rPr>
+      </w:pPr>
+    </w:p>
+    <w:p>
+      <w:pPr>
+        <w:spacing w:before="0" w:after="0" w:line="240"/>
+        <w:ind w:right="0" w:left="0" w:firstLine="0"/>
+        <w:jc w:val="left"/>
+        <w:rPr>
+          <w:rFonts w:ascii="Times New Roman" w:hAnsi="Times New Roman" w:cs="Times New Roman" w:eastAsia="Times New Roman"/>
+          <w:color w:val="auto"/>
+          <w:spacing w:val="0"/>
+          <w:position w:val="0"/>
+          <w:sz w:val="22"/>
+          <w:shd w:fill="auto" w:val="clear"/>
+        </w:rPr>
+      </w:pPr>
+      <w:r>
+        <w:object w:dxaOrig="8747" w:dyaOrig="2530">
+          <v:rect xmlns:o="urn:schemas-microsoft-com:office:office" xmlns:v="urn:schemas-microsoft-com:vml" id="rectole0000000014" style="width:437.350000pt;height:126.500000pt" o:preferrelative="t" o:ole="">
+            <o:lock v:ext="edit"/>
+            <v:imagedata xmlns:r="http://schemas.openxmlformats.org/officeDocument/2006/relationships" r:id="docRId29" o:title=""/>
+          </v:rect>
+          <o:OLEObject xmlns:r="http://schemas.openxmlformats.org/officeDocument/2006/relationships" xmlns:o="urn:schemas-microsoft-com:office:office" Type="Embed" ProgID="StaticMetafile" DrawAspect="Content" ObjectID="0000000014" ShapeID="rectole0000000014" r:id="docRId28"/>
+        </w:object>
+      </w:r>
+    </w:p>
+    <w:p>
+      <w:pPr>
+        <w:spacing w:before="0" w:after="0" w:line="240"/>
+        <w:ind w:right="0" w:left="0" w:firstLine="0"/>
+        <w:jc w:val="left"/>
+        <w:rPr>
+          <w:rFonts w:ascii="Times New Roman" w:hAnsi="Times New Roman" w:cs="Times New Roman" w:eastAsia="Times New Roman"/>
+          <w:color w:val="auto"/>
+          <w:spacing w:val="0"/>
+          <w:position w:val="0"/>
+          <w:sz w:val="22"/>
+          <w:shd w:fill="auto" w:val="clear"/>
+        </w:rPr>
+      </w:pPr>
+      <w:r>
+        <w:rPr>
+          <w:rFonts w:ascii="Times New Roman" w:hAnsi="Times New Roman" w:cs="Times New Roman" w:eastAsia="Times New Roman"/>
+          <w:color w:val="auto"/>
+          <w:spacing w:val="0"/>
+          <w:position w:val="0"/>
+          <w:sz w:val="22"/>
+          <w:shd w:fill="auto" w:val="clear"/>
+        </w:rPr>
+        <w:tab/>
+      </w:r>
+    </w:p>
+    <w:p>
+      <w:pPr>
+        <w:spacing w:before="0" w:after="0" w:line="240"/>
+        <w:ind w:right="0" w:left="0" w:firstLine="0"/>
+        <w:jc w:val="left"/>
+        <w:rPr>
+          <w:rFonts w:ascii="Times New Roman" w:hAnsi="Times New Roman" w:cs="Times New Roman" w:eastAsia="Times New Roman"/>
+          <w:b/>
+          <w:color w:val="auto"/>
+          <w:spacing w:val="0"/>
+          <w:position w:val="0"/>
+          <w:sz w:val="28"/>
+          <w:shd w:fill="auto" w:val="clear"/>
+        </w:rPr>
+      </w:pPr>
+      <w:r>
+        <w:rPr>
+          <w:rFonts w:ascii="Times New Roman" w:hAnsi="Times New Roman" w:cs="Times New Roman" w:eastAsia="Times New Roman"/>
+          <w:color w:val="auto"/>
+          <w:spacing w:val="0"/>
+          <w:position w:val="0"/>
+          <w:sz w:val="22"/>
+          <w:shd w:fill="auto" w:val="clear"/>
+        </w:rPr>
+        <w:tab/>
+      </w:r>
+      <w:r>
+        <w:rPr>
+          <w:rFonts w:ascii="Times New Roman" w:hAnsi="Times New Roman" w:cs="Times New Roman" w:eastAsia="Times New Roman"/>
+          <w:b/>
+          <w:color w:val="auto"/>
+          <w:spacing w:val="0"/>
+          <w:position w:val="0"/>
+          <w:sz w:val="28"/>
+          <w:shd w:fill="auto" w:val="clear"/>
+        </w:rPr>
+        <w:t xml:space="preserve">Admin:</w:t>
+      </w:r>
+    </w:p>
+    <w:p>
+      <w:pPr>
+        <w:spacing w:before="0" w:after="0" w:line="240"/>
+        <w:ind w:right="0" w:left="0" w:firstLine="0"/>
+        <w:jc w:val="left"/>
+        <w:rPr>
+          <w:rFonts w:ascii="Times New Roman" w:hAnsi="Times New Roman" w:cs="Times New Roman" w:eastAsia="Times New Roman"/>
+          <w:b/>
+          <w:color w:val="auto"/>
+          <w:spacing w:val="0"/>
+          <w:position w:val="0"/>
+          <w:sz w:val="28"/>
+          <w:shd w:fill="auto" w:val="clear"/>
+        </w:rPr>
+      </w:pPr>
+    </w:p>
+    <w:p>
+      <w:pPr>
+        <w:spacing w:before="0" w:after="0" w:line="240"/>
+        <w:ind w:right="0" w:left="0" w:firstLine="0"/>
+        <w:jc w:val="left"/>
+        <w:rPr>
+          <w:rFonts w:ascii="Times New Roman" w:hAnsi="Times New Roman" w:cs="Times New Roman" w:eastAsia="Times New Roman"/>
+          <w:color w:val="auto"/>
+          <w:spacing w:val="0"/>
+          <w:position w:val="0"/>
+          <w:sz w:val="22"/>
+          <w:shd w:fill="auto" w:val="clear"/>
+        </w:rPr>
+      </w:pPr>
+      <w:r>
+        <w:object w:dxaOrig="8747" w:dyaOrig="2369">
+          <v:rect xmlns:o="urn:schemas-microsoft-com:office:office" xmlns:v="urn:schemas-microsoft-com:vml" id="rectole0000000015" style="width:437.350000pt;height:118.450000pt" o:preferrelative="t" o:ole="">
+            <o:lock v:ext="edit"/>
+            <v:imagedata xmlns:r="http://schemas.openxmlformats.org/officeDocument/2006/relationships" r:id="docRId31" o:title=""/>
+          </v:rect>
+          <o:OLEObject xmlns:r="http://schemas.openxmlformats.org/officeDocument/2006/relationships" xmlns:o="urn:schemas-microsoft-com:office:office" Type="Embed" ProgID="StaticMetafile" DrawAspect="Content" ObjectID="0000000015" ShapeID="rectole0000000015" r:id="docRId30"/>
+        </w:object>
+      </w:r>
+    </w:p>
+    <w:p>
+      <w:pPr>
+        <w:spacing w:before="0" w:after="0" w:line="240"/>
+        <w:ind w:right="0" w:left="0" w:firstLine="0"/>
+        <w:jc w:val="left"/>
+        <w:rPr>
+          <w:rFonts w:ascii="Times New Roman" w:hAnsi="Times New Roman" w:cs="Times New Roman" w:eastAsia="Times New Roman"/>
+          <w:b/>
+          <w:color w:val="auto"/>
+          <w:spacing w:val="0"/>
+          <w:position w:val="0"/>
+          <w:sz w:val="28"/>
+          <w:shd w:fill="auto" w:val="clear"/>
+        </w:rPr>
+      </w:pPr>
+      <w:r>
+        <w:rPr>
+          <w:rFonts w:ascii="Times New Roman" w:hAnsi="Times New Roman" w:cs="Times New Roman" w:eastAsia="Times New Roman"/>
+          <w:color w:val="auto"/>
+          <w:spacing w:val="0"/>
+          <w:position w:val="0"/>
+          <w:sz w:val="22"/>
+          <w:shd w:fill="auto" w:val="clear"/>
+        </w:rPr>
+        <w:tab/>
+      </w:r>
+      <w:r>
+        <w:rPr>
+          <w:rFonts w:ascii="Times New Roman" w:hAnsi="Times New Roman" w:cs="Times New Roman" w:eastAsia="Times New Roman"/>
+          <w:b/>
+          <w:color w:val="auto"/>
+          <w:spacing w:val="0"/>
+          <w:position w:val="0"/>
+          <w:sz w:val="28"/>
+          <w:shd w:fill="auto" w:val="clear"/>
+        </w:rPr>
+        <w:t xml:space="preserve">Látogató:</w:t>
+      </w:r>
+    </w:p>
+    <w:p>
+      <w:pPr>
+        <w:spacing w:before="0" w:after="0" w:line="240"/>
+        <w:ind w:right="0" w:left="0" w:firstLine="0"/>
+        <w:jc w:val="left"/>
+        <w:rPr>
+          <w:rFonts w:ascii="Times New Roman" w:hAnsi="Times New Roman" w:cs="Times New Roman" w:eastAsia="Times New Roman"/>
+          <w:b/>
+          <w:color w:val="auto"/>
+          <w:spacing w:val="0"/>
+          <w:position w:val="0"/>
+          <w:sz w:val="28"/>
+          <w:shd w:fill="auto" w:val="clear"/>
+        </w:rPr>
+      </w:pPr>
+    </w:p>
+    <w:p>
+      <w:pPr>
+        <w:spacing w:before="0" w:after="0" w:line="240"/>
+        <w:ind w:right="0" w:left="0" w:firstLine="0"/>
+        <w:jc w:val="left"/>
+        <w:rPr>
+          <w:rFonts w:ascii="Times New Roman" w:hAnsi="Times New Roman" w:cs="Times New Roman" w:eastAsia="Times New Roman"/>
+          <w:b/>
+          <w:color w:val="auto"/>
+          <w:spacing w:val="0"/>
+          <w:position w:val="0"/>
+          <w:sz w:val="28"/>
+          <w:shd w:fill="auto" w:val="clear"/>
+        </w:rPr>
+      </w:pPr>
+      <w:r>
+        <w:object w:dxaOrig="5346" w:dyaOrig="3805">
+          <v:rect xmlns:o="urn:schemas-microsoft-com:office:office" xmlns:v="urn:schemas-microsoft-com:vml" id="rectole0000000016" style="width:267.300000pt;height:190.250000pt" o:preferrelative="t" o:ole="">
+            <o:lock v:ext="edit"/>
+            <v:imagedata xmlns:r="http://schemas.openxmlformats.org/officeDocument/2006/relationships" r:id="docRId33" o:title=""/>
+          </v:rect>
+          <o:OLEObject xmlns:r="http://schemas.openxmlformats.org/officeDocument/2006/relationships" xmlns:o="urn:schemas-microsoft-com:office:office" Type="Embed" ProgID="StaticMetafile" DrawAspect="Content" ObjectID="0000000016" ShapeID="rectole0000000016" r:id="docRId32"/>
         </w:object>
       </w:r>
     </w:p>
@@ -7069,11 +6776,11 @@
       </w:pPr>
       <w:r>
         <w:object w:dxaOrig="8747" w:dyaOrig="5163">
-          <v:rect xmlns:o="urn:schemas-microsoft-com:office:office" xmlns:v="urn:schemas-microsoft-com:vml" id="rectole0000000006" style="width:437.350000pt;height:258.150000pt" o:preferrelative="t" o:ole="">
+          <v:rect xmlns:o="urn:schemas-microsoft-com:office:office" xmlns:v="urn:schemas-microsoft-com:vml" id="rectole0000000017" style="width:437.350000pt;height:258.150000pt" o:preferrelative="t" o:ole="">
             <o:lock v:ext="edit"/>
-            <v:imagedata xmlns:r="http://schemas.openxmlformats.org/officeDocument/2006/relationships" r:id="docRId13" o:title=""/>
+            <v:imagedata xmlns:r="http://schemas.openxmlformats.org/officeDocument/2006/relationships" r:id="docRId35" o:title=""/>
           </v:rect>
-          <o:OLEObject xmlns:r="http://schemas.openxmlformats.org/officeDocument/2006/relationships" xmlns:o="urn:schemas-microsoft-com:office:office" Type="Embed" ProgID="StaticMetafile" DrawAspect="Content" ObjectID="0000000006" ShapeID="rectole0000000006" r:id="docRId12"/>
+          <o:OLEObject xmlns:r="http://schemas.openxmlformats.org/officeDocument/2006/relationships" xmlns:o="urn:schemas-microsoft-com:office:office" Type="Embed" ProgID="StaticMetafile" DrawAspect="Content" ObjectID="0000000017" ShapeID="rectole0000000017" r:id="docRId34"/>
         </w:object>
       </w:r>
     </w:p>
@@ -7215,11 +6922,11 @@
       </w:pPr>
       <w:r>
         <w:object w:dxaOrig="8640" w:dyaOrig="5204">
-          <v:rect xmlns:o="urn:schemas-microsoft-com:office:office" xmlns:v="urn:schemas-microsoft-com:vml" id="rectole0000000007" style="width:432.000000pt;height:260.200000pt" o:preferrelative="t" o:ole="">
+          <v:rect xmlns:o="urn:schemas-microsoft-com:office:office" xmlns:v="urn:schemas-microsoft-com:vml" id="rectole0000000018" style="width:432.000000pt;height:260.200000pt" o:preferrelative="t" o:ole="">
             <o:lock v:ext="edit"/>
-            <v:imagedata xmlns:r="http://schemas.openxmlformats.org/officeDocument/2006/relationships" r:id="docRId15" o:title=""/>
+            <v:imagedata xmlns:r="http://schemas.openxmlformats.org/officeDocument/2006/relationships" r:id="docRId37" o:title=""/>
           </v:rect>
-          <o:OLEObject xmlns:r="http://schemas.openxmlformats.org/officeDocument/2006/relationships" xmlns:o="urn:schemas-microsoft-com:office:office" Type="Embed" ProgID="StaticMetafile" DrawAspect="Content" ObjectID="0000000007" ShapeID="rectole0000000007" r:id="docRId14"/>
+          <o:OLEObject xmlns:r="http://schemas.openxmlformats.org/officeDocument/2006/relationships" xmlns:o="urn:schemas-microsoft-com:office:office" Type="Embed" ProgID="StaticMetafile" DrawAspect="Content" ObjectID="0000000018" ShapeID="rectole0000000018" r:id="docRId36"/>
         </w:object>
       </w:r>
     </w:p>
@@ -7302,11 +7009,11 @@
       </w:pPr>
       <w:r>
         <w:object w:dxaOrig="8640" w:dyaOrig="5204">
-          <v:rect xmlns:o="urn:schemas-microsoft-com:office:office" xmlns:v="urn:schemas-microsoft-com:vml" id="rectole0000000008" style="width:432.000000pt;height:260.200000pt" o:preferrelative="t" o:ole="">
+          <v:rect xmlns:o="urn:schemas-microsoft-com:office:office" xmlns:v="urn:schemas-microsoft-com:vml" id="rectole0000000019" style="width:432.000000pt;height:260.200000pt" o:preferrelative="t" o:ole="">
             <o:lock v:ext="edit"/>
-            <v:imagedata xmlns:r="http://schemas.openxmlformats.org/officeDocument/2006/relationships" r:id="docRId17" o:title=""/>
+            <v:imagedata xmlns:r="http://schemas.openxmlformats.org/officeDocument/2006/relationships" r:id="docRId39" o:title=""/>
           </v:rect>
-          <o:OLEObject xmlns:r="http://schemas.openxmlformats.org/officeDocument/2006/relationships" xmlns:o="urn:schemas-microsoft-com:office:office" Type="Embed" ProgID="StaticMetafile" DrawAspect="Content" ObjectID="0000000008" ShapeID="rectole0000000008" r:id="docRId16"/>
+          <o:OLEObject xmlns:r="http://schemas.openxmlformats.org/officeDocument/2006/relationships" xmlns:o="urn:schemas-microsoft-com:office:office" Type="Embed" ProgID="StaticMetafile" DrawAspect="Content" ObjectID="0000000019" ShapeID="rectole0000000019" r:id="docRId38"/>
         </w:object>
       </w:r>
     </w:p>
@@ -7389,11 +7096,11 @@
       </w:pPr>
       <w:r>
         <w:object w:dxaOrig="8640" w:dyaOrig="5204">
-          <v:rect xmlns:o="urn:schemas-microsoft-com:office:office" xmlns:v="urn:schemas-microsoft-com:vml" id="rectole0000000009" style="width:432.000000pt;height:260.200000pt" o:preferrelative="t" o:ole="">
+          <v:rect xmlns:o="urn:schemas-microsoft-com:office:office" xmlns:v="urn:schemas-microsoft-com:vml" id="rectole0000000020" style="width:432.000000pt;height:260.200000pt" o:preferrelative="t" o:ole="">
             <o:lock v:ext="edit"/>
-            <v:imagedata xmlns:r="http://schemas.openxmlformats.org/officeDocument/2006/relationships" r:id="docRId19" o:title=""/>
+            <v:imagedata xmlns:r="http://schemas.openxmlformats.org/officeDocument/2006/relationships" r:id="docRId41" o:title=""/>
           </v:rect>
-          <o:OLEObject xmlns:r="http://schemas.openxmlformats.org/officeDocument/2006/relationships" xmlns:o="urn:schemas-microsoft-com:office:office" Type="Embed" ProgID="StaticMetafile" DrawAspect="Content" ObjectID="0000000009" ShapeID="rectole0000000009" r:id="docRId18"/>
+          <o:OLEObject xmlns:r="http://schemas.openxmlformats.org/officeDocument/2006/relationships" xmlns:o="urn:schemas-microsoft-com:office:office" Type="Embed" ProgID="StaticMetafile" DrawAspect="Content" ObjectID="0000000020" ShapeID="rectole0000000020" r:id="docRId40"/>
         </w:object>
       </w:r>
     </w:p>
@@ -7476,11 +7183,11 @@
       </w:pPr>
       <w:r>
         <w:object w:dxaOrig="8640" w:dyaOrig="5204">
-          <v:rect xmlns:o="urn:schemas-microsoft-com:office:office" xmlns:v="urn:schemas-microsoft-com:vml" id="rectole0000000010" style="width:432.000000pt;height:260.200000pt" o:preferrelative="t" o:ole="">
+          <v:rect xmlns:o="urn:schemas-microsoft-com:office:office" xmlns:v="urn:schemas-microsoft-com:vml" id="rectole0000000021" style="width:432.000000pt;height:260.200000pt" o:preferrelative="t" o:ole="">
             <o:lock v:ext="edit"/>
-            <v:imagedata xmlns:r="http://schemas.openxmlformats.org/officeDocument/2006/relationships" r:id="docRId21" o:title=""/>
+            <v:imagedata xmlns:r="http://schemas.openxmlformats.org/officeDocument/2006/relationships" r:id="docRId43" o:title=""/>
           </v:rect>
-          <o:OLEObject xmlns:r="http://schemas.openxmlformats.org/officeDocument/2006/relationships" xmlns:o="urn:schemas-microsoft-com:office:office" Type="Embed" ProgID="StaticMetafile" DrawAspect="Content" ObjectID="0000000010" ShapeID="rectole0000000010" r:id="docRId20"/>
+          <o:OLEObject xmlns:r="http://schemas.openxmlformats.org/officeDocument/2006/relationships" xmlns:o="urn:schemas-microsoft-com:office:office" Type="Embed" ProgID="StaticMetafile" DrawAspect="Content" ObjectID="0000000021" ShapeID="rectole0000000021" r:id="docRId42"/>
         </w:object>
       </w:r>
     </w:p>
@@ -7579,11 +7286,11 @@
       </w:pPr>
       <w:r>
         <w:object w:dxaOrig="8640" w:dyaOrig="5204">
-          <v:rect xmlns:o="urn:schemas-microsoft-com:office:office" xmlns:v="urn:schemas-microsoft-com:vml" id="rectole0000000011" style="width:432.000000pt;height:260.200000pt" o:preferrelative="t" o:ole="">
+          <v:rect xmlns:o="urn:schemas-microsoft-com:office:office" xmlns:v="urn:schemas-microsoft-com:vml" id="rectole0000000022" style="width:432.000000pt;height:260.200000pt" o:preferrelative="t" o:ole="">
             <o:lock v:ext="edit"/>
-            <v:imagedata xmlns:r="http://schemas.openxmlformats.org/officeDocument/2006/relationships" r:id="docRId23" o:title=""/>
+            <v:imagedata xmlns:r="http://schemas.openxmlformats.org/officeDocument/2006/relationships" r:id="docRId45" o:title=""/>
           </v:rect>
-          <o:OLEObject xmlns:r="http://schemas.openxmlformats.org/officeDocument/2006/relationships" xmlns:o="urn:schemas-microsoft-com:office:office" Type="Embed" ProgID="StaticMetafile" DrawAspect="Content" ObjectID="0000000011" ShapeID="rectole0000000011" r:id="docRId22"/>
+          <o:OLEObject xmlns:r="http://schemas.openxmlformats.org/officeDocument/2006/relationships" xmlns:o="urn:schemas-microsoft-com:office:office" Type="Embed" ProgID="StaticMetafile" DrawAspect="Content" ObjectID="0000000022" ShapeID="rectole0000000022" r:id="docRId44"/>
         </w:object>
       </w:r>
     </w:p>

</xml_diff>